<commit_message>
menambah cetak dengan print
</commit_message>
<xml_diff>
--- a/PROJECT ALGORITMA 2-AHMADI MUSLIM.docx
+++ b/PROJECT ALGORITMA 2-AHMADI MUSLIM.docx
@@ -2610,6 +2610,7 @@
       <w:r>
         <w:rPr>
           <w:rFonts w:ascii="Courier New" w:hAnsi="Courier New" w:cs="Courier New"/>
+          <w:noProof/>
           <w:sz w:val="20"/>
           <w:szCs w:val="20"/>
         </w:rPr>
@@ -2854,6 +2855,7 @@
       <w:r>
         <w:rPr>
           <w:rFonts w:ascii="Courier New" w:hAnsi="Courier New" w:cs="Courier New"/>
+          <w:noProof/>
           <w:sz w:val="20"/>
           <w:szCs w:val="20"/>
         </w:rPr>
@@ -8982,584 +8984,15 @@
       <w:r>
         <w:rPr>
           <w:rFonts w:ascii="Times New Roman" w:hAnsi="Times New Roman" w:cs="Times New Roman"/>
-          <w:noProof/>
           <w:color w:val="000000" w:themeColor="text1"/>
           <w:sz w:val="24"/>
           <w:szCs w:val="24"/>
         </w:rPr>
-        <mc:AlternateContent>
-          <mc:Choice Requires="wps">
-            <w:drawing>
-              <wp:inline distT="0" distB="0" distL="0" distR="0" wp14:anchorId="1D4634D6" wp14:editId="2965BFFF">
-                <wp:extent cx="304800" cy="304800"/>
-                <wp:effectExtent l="0" t="0" r="0" b="0"/>
-                <wp:docPr id="43" name="Rectangle 43" descr="Hasil Program Variabel PHP"/>
-                <wp:cNvGraphicFramePr>
-                  <a:graphicFrameLocks xmlns:a="http://schemas.openxmlformats.org/drawingml/2006/main" noChangeAspect="1"/>
-                </wp:cNvGraphicFramePr>
-                <a:graphic xmlns:a="http://schemas.openxmlformats.org/drawingml/2006/main">
-                  <a:graphicData uri="http://schemas.microsoft.com/office/word/2010/wordprocessingShape">
-                    <wps:wsp>
-                      <wps:cNvSpPr>
-                        <a:spLocks noChangeAspect="1" noChangeArrowheads="1"/>
-                      </wps:cNvSpPr>
-                      <wps:spPr bwMode="auto">
-                        <a:xfrm>
-                          <a:off x="0" y="0"/>
-                          <a:ext cx="304800" cy="304800"/>
-                        </a:xfrm>
-                        <a:prstGeom prst="rect">
-                          <a:avLst/>
-                        </a:prstGeom>
-                        <a:noFill/>
-                        <a:ln>
-                          <a:noFill/>
-                        </a:ln>
-                        <a:extLst>
-                          <a:ext uri="{909E8E84-426E-40DD-AFC4-6F175D3DCCD1}">
-                            <a14:hiddenFill xmlns:a14="http://schemas.microsoft.com/office/drawing/2010/main">
-                              <a:solidFill>
-                                <a:srgbClr val="FFFFFF"/>
-                              </a:solidFill>
-                            </a14:hiddenFill>
-                          </a:ext>
-                          <a:ext uri="{91240B29-F687-4F45-9708-019B960494DF}">
-                            <a14:hiddenLine xmlns:a14="http://schemas.microsoft.com/office/drawing/2010/main" w="9525">
-                              <a:solidFill>
-                                <a:srgbClr val="000000"/>
-                              </a:solidFill>
-                              <a:miter lim="800000"/>
-                              <a:headEnd/>
-                              <a:tailEnd/>
-                            </a14:hiddenLine>
-                          </a:ext>
-                        </a:extLst>
-                      </wps:spPr>
-                      <wps:bodyPr rot="0" vert="horz" wrap="square" lIns="91440" tIns="45720" rIns="91440" bIns="45720" anchor="t" anchorCtr="0" upright="1">
-                        <a:noAutofit/>
-                      </wps:bodyPr>
-                    </wps:wsp>
-                  </a:graphicData>
-                </a:graphic>
-              </wp:inline>
-            </w:drawing>
-          </mc:Choice>
-          <mc:Fallback>
-            <w:pict>
-              <v:rect w14:anchorId="1DA85AFD" id="Rectangle 43" o:spid="_x0000_s1026" alt="Hasil Program Variabel PHP" style="width:24pt;height:24pt;visibility:visible;mso-wrap-style:square;mso-left-percent:-10001;mso-top-percent:-10001;mso-position-horizontal:absolute;mso-position-horizontal-relative:char;mso-position-vertical:absolute;mso-position-vertical-relative:line;mso-left-percent:-10001;mso-top-percent:-10001;v-text-anchor:top" o:gfxdata="UEsDBBQABgAIAAAAIQC2gziS/gAAAOEBAAATAAAAW0NvbnRlbnRfVHlwZXNdLnhtbJSRQU7DMBBF&#10;90jcwfIWJU67QAgl6YK0S0CoHGBkTxKLZGx5TGhvj5O2G0SRWNoz/78nu9wcxkFMGNg6quQqL6RA&#10;0s5Y6ir5vt9lD1JwBDIwOMJKHpHlpr69KfdHjyxSmriSfYz+USnWPY7AufNIadK6MEJMx9ApD/oD&#10;OlTrorhX2lFEilmcO2RdNtjC5xDF9pCuTyYBB5bi6bQ4syoJ3g9WQ0ymaiLzg5KdCXlKLjvcW893&#10;SUOqXwnz5DrgnHtJTxOsQfEKIT7DmDSUCaxw7Rqn8787ZsmRM9e2VmPeBN4uqYvTtW7jvijg9N/y&#10;JsXecLq0q+WD6m8AAAD//wMAUEsDBBQABgAIAAAAIQA4/SH/1gAAAJQBAAALAAAAX3JlbHMvLnJl&#10;bHOkkMFqwzAMhu+DvYPRfXGawxijTi+j0GvpHsDYimMaW0Yy2fr2M4PBMnrbUb/Q94l/f/hMi1qR&#10;JVI2sOt6UJgd+ZiDgffL8ekFlFSbvV0oo4EbChzGx4f9GRdb25HMsYhqlCwG5lrLq9biZkxWOiqY&#10;22YiTra2kYMu1l1tQD30/bPm3wwYN0x18gb45AdQl1tp5j/sFB2T0FQ7R0nTNEV3j6o9feQzro1i&#10;OWA14Fm+Q8a1a8+Bvu/d/dMb2JY5uiPbhG/ktn4cqGU/er3pcvwCAAD//wMAUEsDBBQABgAIAAAA&#10;IQCYBadszAIAANwFAAAOAAAAZHJzL2Uyb0RvYy54bWysVFFv0zAQfkfiP1h+z5J0btdES6etaQBp&#10;QMWAdzdxGgvHDrbbdCD+O2en7drtBQF5sOw757u77z7f9c2uFWjLtOFKZji+iDBislQVl+sMf/lc&#10;BFOMjKWyokJJluFHZvDN7PWr675L2Ug1SlRMIwCRJu27DDfWdmkYmrJhLTUXqmMSnLXSLbVw1Ouw&#10;0rQH9FaEoyiahL3SVadVyYwBaz448czj1zUr7ce6NswikWHIzfpV+3Xl1nB2TdO1pl3Dy30a9C+y&#10;aCmXEPQIlVNL0UbzF1AtL7UyqrYXpWpDVde8ZL4GqCaOnlXz0NCO+VqAHNMdaTL/D7b8sF1qxKsM&#10;k0uMJG2hR5+ANSrXgiFnq5gpgbC31HCBlloBWS36SjWnKwaGt0vHYd+ZFKAeuqV2LJjuXpXfDJJq&#10;3gASuzUdYII+IMTBpLXqG0YrKCZ2EOEZhjsYQEOr/r2qICm6scozvKt162IAd2jnG/l4bCTbWVSC&#10;8TIi0wjaXYJrv3cRaHr4udPGvmGqRW6TYQ3ZeXC6vTd2uHq44mJJVXAhwE5TIc8MgDlYIDT86nwu&#10;Cd/6n0mULKaLKQnIaLIISJTnwW0xJ8GkiK/G+WU+n+fxLxc3JmnDq4pJF+Ygw5j8WZv3D2IQ0FGI&#10;RgleOTiXktHr1VxotKXwDAr/ecrB83QtPE/D8wW1PCspHpHobpQExWR6FZCCjIPkKpoGUZzcJZOI&#10;JCQvzku655L9e0moz3AyHo19l06SflZb5L+XtdG05RYGjeBthkEa8LlLNHUKXMjK7y3lYtifUOHS&#10;f6IC2n1otNerk+ig/pWqHkGuWoGcQHkwEmHTKP0Dox7GS4bN9w3VDCPxToLkk5gQN4/8gYyvRnDQ&#10;p57VqYfKEqAybDEatnM7zLBNp/m6gUixJ0aqW3gmNfcSdk9oyGr/uGCE+Er2487NqNOzv/U0lGe/&#10;AQAA//8DAFBLAwQUAAYACAAAACEATKDpLNgAAAADAQAADwAAAGRycy9kb3ducmV2LnhtbEyPQUvD&#10;QBCF74L/YRnBi9iNIlJiNkUKYhGhmGrP0+yYBLOzaXabxH/fqR70MsPjDW++ly0m16qB+tB4NnAz&#10;S0ARl942XBl43zxdz0GFiGyx9UwGvinAIj8/yzC1fuQ3GopYKQnhkKKBOsYu1TqUNTkMM98Ri/fp&#10;e4dRZF9p2+Mo4a7Vt0lyrx02LB9q7GhZU/lVHJyBsVwP283rs15fbVee96v9svh4MebyYnp8ABVp&#10;in/HcMIXdMiFaecPbINqDUiR+DPFu5uL2v1unWf6P3t+BAAA//8DAFBLAQItABQABgAIAAAAIQC2&#10;gziS/gAAAOEBAAATAAAAAAAAAAAAAAAAAAAAAABbQ29udGVudF9UeXBlc10ueG1sUEsBAi0AFAAG&#10;AAgAAAAhADj9If/WAAAAlAEAAAsAAAAAAAAAAAAAAAAALwEAAF9yZWxzLy5yZWxzUEsBAi0AFAAG&#10;AAgAAAAhAJgFp2zMAgAA3AUAAA4AAAAAAAAAAAAAAAAALgIAAGRycy9lMm9Eb2MueG1sUEsBAi0A&#10;FAAGAAgAAAAhAEyg6SzYAAAAAwEAAA8AAAAAAAAAAAAAAAAAJgUAAGRycy9kb3ducmV2LnhtbFBL&#10;BQYAAAAABAAEAPMAAAArBgAAAAA=&#10;" filled="f" stroked="f">
-                <o:lock v:ext="edit" aspectratio="t"/>
-                <w10:anchorlock/>
-              </v:rect>
-            </w:pict>
-          </mc:Fallback>
-        </mc:AlternateContent>
-      </w:r>
-    </w:p>
-    <w:p>
-      <w:pPr>
-        <w:pStyle w:val="NormalWeb"/>
-        <w:spacing w:before="0" w:beforeAutospacing="0" w:after="0" w:afterAutospacing="0"/>
-        <w:rPr>
-          <w:color w:val="000000" w:themeColor="text1"/>
-        </w:rPr>
-      </w:pPr>
-      <w:r>
-        <w:rPr>
-          <w:color w:val="000000" w:themeColor="text1"/>
-        </w:rPr>
-        <w:t>Jika kita menggunakan tanda petik ganda (</w:t>
-      </w:r>
-      <w:r>
-        <w:rPr>
-          <w:rStyle w:val="HTMLCode"/>
-          <w:rFonts w:ascii="Times New Roman" w:hAnsi="Times New Roman" w:cs="Times New Roman"/>
-          <w:b/>
-          <w:bCs/>
-          <w:color w:val="000000" w:themeColor="text1"/>
-          <w:sz w:val="24"/>
-          <w:szCs w:val="24"/>
-        </w:rPr>
-        <w:t>"</w:t>
-      </w:r>
-      <w:r>
-        <w:rPr>
-          <w:color w:val="000000" w:themeColor="text1"/>
-        </w:rPr>
-        <w:t>) dalam </w:t>
-      </w:r>
-      <w:r>
-        <w:rPr>
-          <w:rStyle w:val="HTMLCode"/>
-          <w:rFonts w:ascii="Times New Roman" w:hAnsi="Times New Roman" w:cs="Times New Roman"/>
-          <w:b/>
-          <w:bCs/>
-          <w:color w:val="000000" w:themeColor="text1"/>
-          <w:sz w:val="24"/>
-          <w:szCs w:val="24"/>
-        </w:rPr>
-        <w:t>echo</w:t>
-      </w:r>
-      <w:r>
-        <w:rPr>
-          <w:color w:val="000000" w:themeColor="text1"/>
-        </w:rPr>
-        <w:t>, maka kita bisa menuliskan langsung nama variabelnya seperti ini:</w:t>
-      </w:r>
-    </w:p>
-    <w:p>
-      <w:pPr>
-        <w:spacing w:after="0" w:line="240" w:lineRule="auto"/>
-        <w:rPr>
-          <w:rFonts w:ascii="Courier New" w:hAnsi="Courier New" w:cs="Courier New"/>
-          <w:sz w:val="20"/>
-          <w:szCs w:val="20"/>
-        </w:rPr>
-      </w:pPr>
-      <w:r>
-        <w:rPr>
-          <w:rFonts w:ascii="Courier New" w:hAnsi="Courier New" w:cs="Courier New"/>
-          <w:sz w:val="20"/>
-          <w:szCs w:val="20"/>
-        </w:rPr>
-        <w:t>$</w:t>
-      </w:r>
-      <w:r>
-        <w:rPr>
-          <w:rFonts w:ascii="Courier New" w:hAnsi="Courier New" w:cs="Courier New"/>
-          <w:sz w:val="20"/>
-          <w:szCs w:val="20"/>
-        </w:rPr>
-        <w:t>judul = "Belajar PHP dari nol sampai expert";</w:t>
-      </w:r>
-    </w:p>
-    <w:p>
-      <w:pPr>
-        <w:spacing w:after="0" w:line="240" w:lineRule="auto"/>
-        <w:rPr>
-          <w:rFonts w:ascii="Courier New" w:hAnsi="Courier New" w:cs="Courier New"/>
-          <w:sz w:val="20"/>
-          <w:szCs w:val="20"/>
-        </w:rPr>
-      </w:pPr>
-      <w:r>
-        <w:rPr>
-          <w:rFonts w:ascii="Courier New" w:hAnsi="Courier New" w:cs="Courier New"/>
-          <w:sz w:val="20"/>
-          <w:szCs w:val="20"/>
-        </w:rPr>
-        <w:t>echo "Judul artikel: $judul";</w:t>
-      </w:r>
-    </w:p>
-    <w:p>
-      <w:pPr>
-        <w:pStyle w:val="NormalWeb"/>
-        <w:spacing w:before="0" w:beforeAutospacing="0" w:after="0" w:afterAutospacing="0"/>
-        <w:rPr>
-          <w:color w:val="000000" w:themeColor="text1"/>
-        </w:rPr>
-      </w:pPr>
-      <w:r>
-        <w:rPr>
-          <w:color w:val="000000" w:themeColor="text1"/>
-        </w:rPr>
-        <w:t>Namun…</w:t>
-      </w:r>
-    </w:p>
-    <w:p>
-      <w:pPr>
-        <w:pStyle w:val="NormalWeb"/>
-        <w:spacing w:before="0" w:beforeAutospacing="0" w:after="0" w:afterAutospacing="0"/>
-        <w:rPr>
-          <w:color w:val="000000" w:themeColor="text1"/>
-        </w:rPr>
-      </w:pPr>
-      <w:r>
-        <w:rPr>
-          <w:color w:val="000000" w:themeColor="text1"/>
-        </w:rPr>
-        <w:t>Apabila kita menggunakan tanda petik tunggal (</w:t>
-      </w:r>
-      <w:r>
-        <w:rPr>
-          <w:rStyle w:val="HTMLCode"/>
-          <w:rFonts w:ascii="Times New Roman" w:hAnsi="Times New Roman" w:cs="Times New Roman"/>
-          <w:b/>
-          <w:bCs/>
-          <w:color w:val="000000" w:themeColor="text1"/>
-          <w:sz w:val="24"/>
-          <w:szCs w:val="24"/>
-          <w:bdr w:val="single" w:sz="2" w:space="0" w:color="E5E7EB" w:frame="1"/>
-        </w:rPr>
-        <w:t>'</w:t>
-      </w:r>
-      <w:r>
-        <w:rPr>
-          <w:color w:val="000000" w:themeColor="text1"/>
-        </w:rPr>
-        <w:t>), maka kita harus menggunakan titik untuk menggabungkan teks dengan variabelnya.</w:t>
-      </w:r>
-    </w:p>
-    <w:p>
-      <w:pPr>
-        <w:pStyle w:val="NormalWeb"/>
-        <w:spacing w:before="0" w:beforeAutospacing="0" w:after="0" w:afterAutospacing="0"/>
-        <w:rPr>
-          <w:color w:val="000000" w:themeColor="text1"/>
-        </w:rPr>
-      </w:pPr>
-      <w:r>
-        <w:rPr>
-          <w:color w:val="000000" w:themeColor="text1"/>
-        </w:rPr>
-        <w:t>Contoh:</w:t>
-      </w:r>
-    </w:p>
-    <w:p>
-      <w:pPr>
-        <w:spacing w:after="0" w:line="240" w:lineRule="auto"/>
-        <w:rPr>
-          <w:rFonts w:ascii="Courier New" w:hAnsi="Courier New" w:cs="Courier New"/>
-          <w:sz w:val="20"/>
-          <w:szCs w:val="20"/>
-        </w:rPr>
-      </w:pPr>
-      <w:r>
-        <w:rPr>
-          <w:rFonts w:ascii="Courier New" w:hAnsi="Courier New" w:cs="Courier New"/>
-          <w:sz w:val="20"/>
-          <w:szCs w:val="20"/>
-        </w:rPr>
-        <w:t>$</w:t>
-      </w:r>
-      <w:r>
-        <w:rPr>
-          <w:rFonts w:ascii="Courier New" w:hAnsi="Courier New" w:cs="Courier New"/>
-          <w:sz w:val="20"/>
-          <w:szCs w:val="20"/>
-        </w:rPr>
-        <w:t>judul = "Tutorial PHP untuk Pemula";</w:t>
-      </w:r>
-    </w:p>
-    <w:p>
-      <w:pPr>
-        <w:spacing w:after="0" w:line="240" w:lineRule="auto"/>
-        <w:rPr>
-          <w:rFonts w:ascii="Courier New" w:hAnsi="Courier New" w:cs="Courier New"/>
-          <w:sz w:val="20"/>
-          <w:szCs w:val="20"/>
-        </w:rPr>
-      </w:pPr>
-      <w:r>
-        <w:rPr>
-          <w:rFonts w:ascii="Courier New" w:hAnsi="Courier New" w:cs="Courier New"/>
-          <w:sz w:val="20"/>
-          <w:szCs w:val="20"/>
-        </w:rPr>
-        <w:t>echo 'Judul artikel: '.$judul;</w:t>
-      </w:r>
-    </w:p>
-    <w:p>
-      <w:pPr>
-        <w:pStyle w:val="NormalWeb"/>
-        <w:spacing w:before="0" w:beforeAutospacing="0" w:after="0" w:afterAutospacing="0"/>
-        <w:rPr>
-          <w:color w:val="000000" w:themeColor="text1"/>
-        </w:rPr>
-      </w:pPr>
-      <w:r>
-        <w:rPr>
-          <w:color w:val="000000" w:themeColor="text1"/>
-        </w:rPr>
-        <w:t>Tanda titik pada perintah </w:t>
-      </w:r>
-      <w:r>
-        <w:rPr>
-          <w:rStyle w:val="HTMLCode"/>
-          <w:rFonts w:ascii="Times New Roman" w:hAnsi="Times New Roman" w:cs="Times New Roman"/>
-          <w:b/>
-          <w:bCs/>
-          <w:color w:val="000000" w:themeColor="text1"/>
-          <w:sz w:val="24"/>
-          <w:szCs w:val="24"/>
-        </w:rPr>
-        <w:t>echo</w:t>
-      </w:r>
-      <w:r>
-        <w:rPr>
-          <w:color w:val="000000" w:themeColor="text1"/>
-        </w:rPr>
-        <w:t> berfungsi untuk menggabungkan teks yang ada di dalam variabel dengan teks yang akan kita cetak.</w:t>
-      </w:r>
-    </w:p>
-    <w:p>
-      <w:pPr>
-        <w:pStyle w:val="NormalWeb"/>
-        <w:spacing w:before="0" w:beforeAutospacing="0" w:after="0" w:afterAutospacing="0"/>
-        <w:rPr>
-          <w:color w:val="000000" w:themeColor="text1"/>
-        </w:rPr>
-      </w:pPr>
-      <w:r>
-        <w:rPr>
-          <w:color w:val="000000" w:themeColor="text1"/>
-        </w:rPr>
-        <w:t>Dalam PHP ada beberapa cara mencetak / menampilkan nilai dari ekspresi/deklarasi variabel sbb:</w:t>
-      </w:r>
-    </w:p>
-    <w:p>
-      <w:pPr>
-        <w:pStyle w:val="NormalWeb"/>
-        <w:spacing w:before="0" w:beforeAutospacing="0" w:after="0" w:afterAutospacing="0"/>
-        <w:rPr>
-          <w:color w:val="000000" w:themeColor="text1"/>
-        </w:rPr>
-      </w:pPr>
-    </w:p>
-    <w:p>
-      <w:pPr>
-        <w:pStyle w:val="Heading2"/>
-        <w:numPr>
-          <w:ilvl w:val="0"/>
-          <w:numId w:val="92"/>
-        </w:numPr>
-        <w:spacing w:before="0" w:beforeAutospacing="0" w:after="0" w:afterAutospacing="0"/>
-        <w:rPr>
-          <w:color w:val="000000" w:themeColor="text1"/>
-          <w:spacing w:val="-6"/>
-          <w:sz w:val="24"/>
-          <w:szCs w:val="24"/>
-        </w:rPr>
-      </w:pPr>
-      <w:r>
-        <w:rPr>
-          <w:color w:val="000000" w:themeColor="text1"/>
-          <w:spacing w:val="-6"/>
-          <w:sz w:val="24"/>
-          <w:szCs w:val="24"/>
-        </w:rPr>
-        <w:t>Fungsi echo()</w:t>
-      </w:r>
-    </w:p>
-    <w:p>
-      <w:pPr>
-        <w:pStyle w:val="NormalWeb"/>
-        <w:spacing w:before="0" w:beforeAutospacing="0" w:after="0" w:afterAutospacing="0"/>
-        <w:rPr>
-          <w:color w:val="000000" w:themeColor="text1"/>
-        </w:rPr>
-      </w:pPr>
-      <w:r>
-        <w:rPr>
-          <w:color w:val="000000" w:themeColor="text1"/>
-        </w:rPr>
-        <w:t>Fungi </w:t>
-      </w:r>
-      <w:r>
-        <w:rPr>
-          <w:rStyle w:val="HTMLCode"/>
-          <w:rFonts w:ascii="Times New Roman" w:hAnsi="Times New Roman" w:cs="Times New Roman"/>
-          <w:b/>
-          <w:bCs/>
-          <w:color w:val="000000" w:themeColor="text1"/>
-          <w:sz w:val="24"/>
-          <w:szCs w:val="24"/>
-        </w:rPr>
-        <w:t>echo()</w:t>
-      </w:r>
-      <w:r>
-        <w:rPr>
-          <w:color w:val="000000" w:themeColor="text1"/>
-        </w:rPr>
-        <w:t> adalah fungsi untuk menampilkan teks ke layar. Fungsi ini dapat digunakan dengan tanda kurung maupun tanpa tanda kurung.</w:t>
-      </w:r>
-    </w:p>
-    <w:p>
-      <w:pPr>
-        <w:pStyle w:val="NormalWeb"/>
-        <w:spacing w:before="0" w:beforeAutospacing="0" w:after="0" w:afterAutospacing="0"/>
-        <w:rPr>
-          <w:color w:val="000000" w:themeColor="text1"/>
-        </w:rPr>
-      </w:pPr>
-      <w:r>
-        <w:rPr>
-          <w:color w:val="000000" w:themeColor="text1"/>
-        </w:rPr>
-        <w:t>Contoh:</w:t>
-      </w:r>
-    </w:p>
-    <w:p>
-      <w:pPr>
-        <w:spacing w:after="0" w:line="240" w:lineRule="auto"/>
-        <w:rPr>
-          <w:rFonts w:ascii="Courier New" w:hAnsi="Courier New" w:cs="Courier New"/>
-          <w:sz w:val="20"/>
-          <w:szCs w:val="20"/>
-        </w:rPr>
-      </w:pPr>
-      <w:r>
-        <w:rPr>
-          <w:rStyle w:val="HTMLCode"/>
-          <w:rFonts w:ascii="Times New Roman" w:eastAsiaTheme="minorHAnsi" w:hAnsi="Times New Roman" w:cs="Times New Roman"/>
-          <w:color w:val="000000" w:themeColor="text1"/>
-          <w:sz w:val="24"/>
-          <w:szCs w:val="24"/>
-        </w:rPr>
-        <w:t>&lt;?</w:t>
-      </w:r>
-      <w:r>
-        <w:rPr>
-          <w:rFonts w:ascii="Courier New" w:hAnsi="Courier New" w:cs="Courier New"/>
-          <w:sz w:val="20"/>
-          <w:szCs w:val="20"/>
-        </w:rPr>
-        <w:t>php</w:t>
-      </w:r>
-    </w:p>
-    <w:p>
-      <w:pPr>
-        <w:spacing w:after="0" w:line="240" w:lineRule="auto"/>
-        <w:rPr>
-          <w:rFonts w:ascii="Courier New" w:hAnsi="Courier New" w:cs="Courier New"/>
-          <w:sz w:val="20"/>
-          <w:szCs w:val="20"/>
-        </w:rPr>
-      </w:pPr>
-      <w:r>
-        <w:rPr>
-          <w:rFonts w:ascii="Courier New" w:hAnsi="Courier New" w:cs="Courier New"/>
-          <w:sz w:val="20"/>
-          <w:szCs w:val="20"/>
-        </w:rPr>
-        <w:t>echo "&lt;h2&gt;Belajar PHP itu mudah!&lt;/h2&gt;";</w:t>
-      </w:r>
-    </w:p>
-    <w:p>
-      <w:pPr>
-        <w:spacing w:after="0" w:line="240" w:lineRule="auto"/>
-        <w:rPr>
-          <w:rFonts w:ascii="Courier New" w:hAnsi="Courier New" w:cs="Courier New"/>
-          <w:sz w:val="20"/>
-          <w:szCs w:val="20"/>
-        </w:rPr>
-      </w:pPr>
-      <w:r>
-        <w:rPr>
-          <w:rFonts w:ascii="Courier New" w:hAnsi="Courier New" w:cs="Courier New"/>
-          <w:sz w:val="20"/>
-          <w:szCs w:val="20"/>
-        </w:rPr>
-        <w:t>echo("Hello world!&lt;br&gt;");</w:t>
-      </w:r>
-    </w:p>
-    <w:p>
-      <w:pPr>
-        <w:spacing w:after="0" w:line="240" w:lineRule="auto"/>
-        <w:rPr>
-          <w:rFonts w:ascii="Courier New" w:hAnsi="Courier New" w:cs="Courier New"/>
-          <w:sz w:val="20"/>
-          <w:szCs w:val="20"/>
-        </w:rPr>
-      </w:pPr>
-      <w:r>
-        <w:rPr>
-          <w:rFonts w:ascii="Courier New" w:hAnsi="Courier New" w:cs="Courier New"/>
-          <w:sz w:val="20"/>
-          <w:szCs w:val="20"/>
-        </w:rPr>
-        <w:t>echo "</w:t>
-      </w:r>
-      <w:r>
-        <w:rPr>
-          <w:rFonts w:ascii="Courier New" w:hAnsi="Courier New" w:cs="Courier New"/>
-          <w:sz w:val="20"/>
-          <w:szCs w:val="20"/>
-        </w:rPr>
-        <w:t>Di</w:t>
-      </w:r>
-      <w:r>
-        <w:rPr>
-          <w:rFonts w:ascii="Courier New" w:hAnsi="Courier New" w:cs="Courier New"/>
-          <w:sz w:val="20"/>
-          <w:szCs w:val="20"/>
-        </w:rPr>
-        <w:t>sedang belajar PHP!&lt;br&gt;";</w:t>
-      </w:r>
-    </w:p>
-    <w:p>
-      <w:pPr>
-        <w:spacing w:after="0" w:line="240" w:lineRule="auto"/>
-        <w:rPr>
-          <w:rFonts w:ascii="Courier New" w:hAnsi="Courier New" w:cs="Courier New"/>
-          <w:sz w:val="20"/>
-          <w:szCs w:val="20"/>
-        </w:rPr>
-      </w:pPr>
-      <w:r>
-        <w:rPr>
-          <w:rFonts w:ascii="Courier New" w:hAnsi="Courier New" w:cs="Courier New"/>
-          <w:sz w:val="20"/>
-          <w:szCs w:val="20"/>
-        </w:rPr>
-        <w:t>echo "Ini ", "teks ", "yang ", "dibuat ", "terpisah.";</w:t>
-      </w:r>
-    </w:p>
-    <w:p>
-      <w:pPr>
-        <w:spacing w:after="0" w:line="240" w:lineRule="auto"/>
-        <w:rPr>
-          <w:rFonts w:ascii="Courier New" w:hAnsi="Courier New" w:cs="Courier New"/>
-          <w:sz w:val="20"/>
-          <w:szCs w:val="20"/>
-        </w:rPr>
-      </w:pPr>
-      <w:r>
-        <w:rPr>
-          <w:rFonts w:ascii="Courier New" w:hAnsi="Courier New" w:cs="Courier New"/>
-          <w:sz w:val="20"/>
-          <w:szCs w:val="20"/>
-        </w:rPr>
-        <w:t>?&gt;</w:t>
-      </w:r>
-    </w:p>
-    <w:p>
-      <w:pPr>
-        <w:pStyle w:val="NormalWeb"/>
-        <w:spacing w:before="0" w:beforeAutospacing="0" w:after="0" w:afterAutospacing="0"/>
-        <w:rPr>
-          <w:color w:val="000000" w:themeColor="text1"/>
-        </w:rPr>
-      </w:pPr>
-      <w:r>
-        <w:rPr>
-          <w:color w:val="000000" w:themeColor="text1"/>
-        </w:rPr>
-        <w:t>Hasilnya:</w:t>
-      </w:r>
-    </w:p>
-    <w:p>
-      <w:pPr>
-        <w:spacing w:after="0" w:line="240" w:lineRule="auto"/>
-        <w:rPr>
-          <w:rFonts w:ascii="Times New Roman" w:hAnsi="Times New Roman" w:cs="Times New Roman"/>
-          <w:color w:val="000000" w:themeColor="text1"/>
-          <w:sz w:val="24"/>
-          <w:szCs w:val="24"/>
-        </w:rPr>
-      </w:pPr>
-      <w:r>
-        <w:rPr>
-          <w:rFonts w:ascii="Times New Roman" w:hAnsi="Times New Roman" w:cs="Times New Roman"/>
-          <w:noProof/>
-          <w:color w:val="000000" w:themeColor="text1"/>
-          <w:sz w:val="24"/>
-          <w:szCs w:val="24"/>
-        </w:rPr>
         <w:drawing>
-          <wp:inline distT="0" distB="0" distL="0" distR="0" wp14:anchorId="3F8373B3" wp14:editId="30FA809B">
-            <wp:extent cx="4495035" cy="1246233"/>
-            <wp:effectExtent l="0" t="0" r="1270" b="0"/>
-            <wp:docPr id="40" name="Picture 40" descr="Hasil output dengan fungsi echo"/>
+          <wp:inline distT="0" distB="0" distL="0" distR="0" wp14:anchorId="510198F7" wp14:editId="083BFE00">
+            <wp:extent cx="5732145" cy="3178810"/>
+            <wp:effectExtent l="0" t="0" r="1905" b="2540"/>
+            <wp:docPr id="1909915257" name="Picture 1"/>
             <wp:cNvGraphicFramePr>
               <a:graphicFrameLocks xmlns:a="http://schemas.openxmlformats.org/drawingml/2006/main" noChangeAspect="1"/>
             </wp:cNvGraphicFramePr>
@@ -9567,39 +9000,23 @@
               <a:graphicData uri="http://schemas.openxmlformats.org/drawingml/2006/picture">
                 <pic:pic xmlns:pic="http://schemas.openxmlformats.org/drawingml/2006/picture">
                   <pic:nvPicPr>
-                    <pic:cNvPr id="0" name="Picture 105" descr="Hasil output dengan fungsi echo"/>
-                    <pic:cNvPicPr>
-                      <a:picLocks noChangeAspect="1" noChangeArrowheads="1"/>
-                    </pic:cNvPicPr>
+                    <pic:cNvPr id="1909915257" name=""/>
+                    <pic:cNvPicPr/>
                   </pic:nvPicPr>
-                  <pic:blipFill rotWithShape="1">
-                    <a:blip r:embed="rId19">
-                      <a:extLst>
-                        <a:ext uri="{28A0092B-C50C-407E-A947-70E740481C1C}">
-                          <a14:useLocalDpi xmlns:a14="http://schemas.microsoft.com/office/drawing/2010/main" val="0"/>
-                        </a:ext>
-                      </a:extLst>
-                    </a:blip>
-                    <a:srcRect t="15907" b="25347"/>
-                    <a:stretch/>
+                  <pic:blipFill>
+                    <a:blip r:embed="rId19"/>
+                    <a:stretch>
+                      <a:fillRect/>
+                    </a:stretch>
                   </pic:blipFill>
-                  <pic:spPr bwMode="auto">
+                  <pic:spPr>
                     <a:xfrm>
                       <a:off x="0" y="0"/>
-                      <a:ext cx="4501958" cy="1248152"/>
+                      <a:ext cx="5732145" cy="3178810"/>
                     </a:xfrm>
                     <a:prstGeom prst="rect">
                       <a:avLst/>
                     </a:prstGeom>
-                    <a:noFill/>
-                    <a:ln>
-                      <a:noFill/>
-                    </a:ln>
-                    <a:extLst>
-                      <a:ext uri="{53640926-AAD7-44D8-BBD7-CCE9431645EC}">
-                        <a14:shadowObscured xmlns:a14="http://schemas.microsoft.com/office/drawing/2010/main"/>
-                      </a:ext>
-                    </a:extLst>
                   </pic:spPr>
                 </pic:pic>
               </a:graphicData>
@@ -9620,7 +9037,7 @@
         <w:rPr>
           <w:color w:val="000000" w:themeColor="text1"/>
         </w:rPr>
-        <w:t>Fungsi </w:t>
+        <w:t>Jika kita menggunakan tanda petik ganda (</w:t>
       </w:r>
       <w:r>
         <w:rPr>
@@ -9632,19 +9049,231 @@
           <w:sz w:val="24"/>
           <w:szCs w:val="24"/>
         </w:rPr>
-        <w:t>echo()</w:t>
-      </w:r>
-      <w:r>
-        <w:rPr>
-          <w:color w:val="000000" w:themeColor="text1"/>
-        </w:rPr>
-        <w:t> </w:t>
-      </w:r>
-      <w:r>
-        <w:rPr>
-          <w:color w:val="000000" w:themeColor="text1"/>
-        </w:rPr>
-        <w:t>tidak akan mengembalikan apa-apa setelah dieksekusi. Dia hanya bertugas menampilkan teks saja.</w:t>
+        <w:t>"</w:t>
+      </w:r>
+      <w:r>
+        <w:rPr>
+          <w:color w:val="000000" w:themeColor="text1"/>
+        </w:rPr>
+        <w:t>) dalam </w:t>
+      </w:r>
+      <w:r>
+        <w:rPr>
+          <w:rStyle w:val="HTMLCode"/>
+          <w:rFonts w:ascii="Times New Roman" w:hAnsi="Times New Roman" w:cs="Times New Roman"/>
+          <w:b/>
+          <w:bCs/>
+          <w:color w:val="000000" w:themeColor="text1"/>
+          <w:sz w:val="24"/>
+          <w:szCs w:val="24"/>
+        </w:rPr>
+        <w:t>echo</w:t>
+      </w:r>
+      <w:r>
+        <w:rPr>
+          <w:color w:val="000000" w:themeColor="text1"/>
+        </w:rPr>
+        <w:t>, maka kita bisa menuliskan langsung nama variabelnya seperti ini:</w:t>
+      </w:r>
+    </w:p>
+    <w:p>
+      <w:pPr>
+        <w:spacing w:after="0" w:line="240" w:lineRule="auto"/>
+        <w:rPr>
+          <w:rFonts w:ascii="Courier New" w:hAnsi="Courier New" w:cs="Courier New"/>
+          <w:sz w:val="20"/>
+          <w:szCs w:val="20"/>
+        </w:rPr>
+      </w:pPr>
+      <w:r>
+        <w:rPr>
+          <w:rFonts w:ascii="Courier New" w:hAnsi="Courier New" w:cs="Courier New"/>
+          <w:sz w:val="20"/>
+          <w:szCs w:val="20"/>
+        </w:rPr>
+        <w:t>$</w:t>
+      </w:r>
+      <w:r>
+        <w:rPr>
+          <w:rFonts w:ascii="Courier New" w:hAnsi="Courier New" w:cs="Courier New"/>
+          <w:sz w:val="20"/>
+          <w:szCs w:val="20"/>
+        </w:rPr>
+        <w:t>judul = "Belajar PHP dari nol sampai expert";</w:t>
+      </w:r>
+    </w:p>
+    <w:p>
+      <w:pPr>
+        <w:spacing w:after="0" w:line="240" w:lineRule="auto"/>
+        <w:rPr>
+          <w:rFonts w:ascii="Courier New" w:hAnsi="Courier New" w:cs="Courier New"/>
+          <w:sz w:val="20"/>
+          <w:szCs w:val="20"/>
+        </w:rPr>
+      </w:pPr>
+      <w:r>
+        <w:rPr>
+          <w:rFonts w:ascii="Courier New" w:hAnsi="Courier New" w:cs="Courier New"/>
+          <w:sz w:val="20"/>
+          <w:szCs w:val="20"/>
+        </w:rPr>
+        <w:t>echo "Judul artikel: $judul";</w:t>
+      </w:r>
+    </w:p>
+    <w:p>
+      <w:pPr>
+        <w:pStyle w:val="NormalWeb"/>
+        <w:spacing w:before="0" w:beforeAutospacing="0" w:after="0" w:afterAutospacing="0"/>
+        <w:rPr>
+          <w:color w:val="000000" w:themeColor="text1"/>
+        </w:rPr>
+      </w:pPr>
+      <w:r>
+        <w:rPr>
+          <w:color w:val="000000" w:themeColor="text1"/>
+        </w:rPr>
+        <w:t>Namun…</w:t>
+      </w:r>
+    </w:p>
+    <w:p>
+      <w:pPr>
+        <w:pStyle w:val="NormalWeb"/>
+        <w:spacing w:before="0" w:beforeAutospacing="0" w:after="0" w:afterAutospacing="0"/>
+        <w:rPr>
+          <w:color w:val="000000" w:themeColor="text1"/>
+        </w:rPr>
+      </w:pPr>
+      <w:r>
+        <w:rPr>
+          <w:color w:val="000000" w:themeColor="text1"/>
+        </w:rPr>
+        <w:t>Apabila kita menggunakan tanda petik tunggal (</w:t>
+      </w:r>
+      <w:r>
+        <w:rPr>
+          <w:rStyle w:val="HTMLCode"/>
+          <w:rFonts w:ascii="Times New Roman" w:hAnsi="Times New Roman" w:cs="Times New Roman"/>
+          <w:b/>
+          <w:bCs/>
+          <w:color w:val="000000" w:themeColor="text1"/>
+          <w:sz w:val="24"/>
+          <w:szCs w:val="24"/>
+          <w:bdr w:val="single" w:sz="2" w:space="0" w:color="E5E7EB" w:frame="1"/>
+        </w:rPr>
+        <w:t>'</w:t>
+      </w:r>
+      <w:r>
+        <w:rPr>
+          <w:color w:val="000000" w:themeColor="text1"/>
+        </w:rPr>
+        <w:t>), maka kita harus menggunakan titik untuk menggabungkan teks dengan variabelnya.</w:t>
+      </w:r>
+    </w:p>
+    <w:p>
+      <w:pPr>
+        <w:pStyle w:val="NormalWeb"/>
+        <w:spacing w:before="0" w:beforeAutospacing="0" w:after="0" w:afterAutospacing="0"/>
+        <w:rPr>
+          <w:color w:val="000000" w:themeColor="text1"/>
+        </w:rPr>
+      </w:pPr>
+      <w:r>
+        <w:rPr>
+          <w:color w:val="000000" w:themeColor="text1"/>
+        </w:rPr>
+        <w:t>Contoh:</w:t>
+      </w:r>
+    </w:p>
+    <w:p>
+      <w:pPr>
+        <w:spacing w:after="0" w:line="240" w:lineRule="auto"/>
+        <w:rPr>
+          <w:rFonts w:ascii="Courier New" w:hAnsi="Courier New" w:cs="Courier New"/>
+          <w:sz w:val="20"/>
+          <w:szCs w:val="20"/>
+        </w:rPr>
+      </w:pPr>
+      <w:r>
+        <w:rPr>
+          <w:rFonts w:ascii="Courier New" w:hAnsi="Courier New" w:cs="Courier New"/>
+          <w:sz w:val="20"/>
+          <w:szCs w:val="20"/>
+        </w:rPr>
+        <w:t>$</w:t>
+      </w:r>
+      <w:r>
+        <w:rPr>
+          <w:rFonts w:ascii="Courier New" w:hAnsi="Courier New" w:cs="Courier New"/>
+          <w:sz w:val="20"/>
+          <w:szCs w:val="20"/>
+        </w:rPr>
+        <w:t>judul = "Tutorial PHP untuk Pemula";</w:t>
+      </w:r>
+    </w:p>
+    <w:p>
+      <w:pPr>
+        <w:spacing w:after="0" w:line="240" w:lineRule="auto"/>
+        <w:rPr>
+          <w:rFonts w:ascii="Courier New" w:hAnsi="Courier New" w:cs="Courier New"/>
+          <w:sz w:val="20"/>
+          <w:szCs w:val="20"/>
+        </w:rPr>
+      </w:pPr>
+      <w:r>
+        <w:rPr>
+          <w:rFonts w:ascii="Courier New" w:hAnsi="Courier New" w:cs="Courier New"/>
+          <w:sz w:val="20"/>
+          <w:szCs w:val="20"/>
+        </w:rPr>
+        <w:t>echo 'Judul artikel: '.$judul;</w:t>
+      </w:r>
+    </w:p>
+    <w:p>
+      <w:pPr>
+        <w:pStyle w:val="NormalWeb"/>
+        <w:spacing w:before="0" w:beforeAutospacing="0" w:after="0" w:afterAutospacing="0"/>
+        <w:rPr>
+          <w:color w:val="000000" w:themeColor="text1"/>
+        </w:rPr>
+      </w:pPr>
+      <w:r>
+        <w:rPr>
+          <w:color w:val="000000" w:themeColor="text1"/>
+        </w:rPr>
+        <w:t>Tanda titik pada perintah </w:t>
+      </w:r>
+      <w:r>
+        <w:rPr>
+          <w:rStyle w:val="HTMLCode"/>
+          <w:rFonts w:ascii="Times New Roman" w:hAnsi="Times New Roman" w:cs="Times New Roman"/>
+          <w:b/>
+          <w:bCs/>
+          <w:color w:val="000000" w:themeColor="text1"/>
+          <w:sz w:val="24"/>
+          <w:szCs w:val="24"/>
+        </w:rPr>
+        <w:t>echo</w:t>
+      </w:r>
+      <w:r>
+        <w:rPr>
+          <w:color w:val="000000" w:themeColor="text1"/>
+        </w:rPr>
+        <w:t> berfungsi untuk menggabungkan teks yang ada di dalam variabel dengan teks yang akan kita cetak.</w:t>
+      </w:r>
+    </w:p>
+    <w:p>
+      <w:pPr>
+        <w:pStyle w:val="NormalWeb"/>
+        <w:spacing w:before="0" w:beforeAutospacing="0" w:after="0" w:afterAutospacing="0"/>
+        <w:rPr>
+          <w:color w:val="000000" w:themeColor="text1"/>
+        </w:rPr>
+      </w:pPr>
+      <w:r>
+        <w:rPr>
+          <w:color w:val="000000" w:themeColor="text1"/>
+        </w:rPr>
+        <w:t>Dalam PHP ada beberapa cara mencetak / menampilkan nilai dari ekspresi/deklarasi variabel sbb:</w:t>
       </w:r>
     </w:p>
     <w:p>
@@ -9678,7 +9307,7 @@
           <w:sz w:val="24"/>
           <w:szCs w:val="24"/>
         </w:rPr>
-        <w:t>Fungsi print()</w:t>
+        <w:t>Fungsi echo()</w:t>
       </w:r>
     </w:p>
     <w:p>
@@ -9693,7 +9322,331 @@
         <w:rPr>
           <w:color w:val="000000" w:themeColor="text1"/>
         </w:rPr>
+        <w:t>Fungi </w:t>
+      </w:r>
+      <w:r>
+        <w:rPr>
+          <w:rStyle w:val="HTMLCode"/>
+          <w:rFonts w:ascii="Times New Roman" w:hAnsi="Times New Roman" w:cs="Times New Roman"/>
+          <w:b/>
+          <w:bCs/>
+          <w:color w:val="000000" w:themeColor="text1"/>
+          <w:sz w:val="24"/>
+          <w:szCs w:val="24"/>
+        </w:rPr>
+        <w:t>echo()</w:t>
+      </w:r>
+      <w:r>
+        <w:rPr>
+          <w:color w:val="000000" w:themeColor="text1"/>
+        </w:rPr>
+        <w:t> adalah fungsi untuk menampilkan teks ke layar. Fungsi ini dapat digunakan dengan tanda kurung maupun tanpa tanda kurung.</w:t>
+      </w:r>
+    </w:p>
+    <w:p>
+      <w:pPr>
+        <w:pStyle w:val="NormalWeb"/>
+        <w:spacing w:before="0" w:beforeAutospacing="0" w:after="0" w:afterAutospacing="0"/>
+        <w:rPr>
+          <w:color w:val="000000" w:themeColor="text1"/>
+        </w:rPr>
+      </w:pPr>
+      <w:r>
+        <w:rPr>
+          <w:color w:val="000000" w:themeColor="text1"/>
+        </w:rPr>
+        <w:t>Contoh:</w:t>
+      </w:r>
+    </w:p>
+    <w:p>
+      <w:pPr>
+        <w:spacing w:after="0" w:line="240" w:lineRule="auto"/>
+        <w:rPr>
+          <w:rFonts w:ascii="Courier New" w:hAnsi="Courier New" w:cs="Courier New"/>
+          <w:sz w:val="20"/>
+          <w:szCs w:val="20"/>
+        </w:rPr>
+      </w:pPr>
+      <w:r>
+        <w:rPr>
+          <w:rStyle w:val="HTMLCode"/>
+          <w:rFonts w:ascii="Times New Roman" w:eastAsiaTheme="minorHAnsi" w:hAnsi="Times New Roman" w:cs="Times New Roman"/>
+          <w:color w:val="000000" w:themeColor="text1"/>
+          <w:sz w:val="24"/>
+          <w:szCs w:val="24"/>
+        </w:rPr>
+        <w:t>&lt;?</w:t>
+      </w:r>
+      <w:r>
+        <w:rPr>
+          <w:rFonts w:ascii="Courier New" w:hAnsi="Courier New" w:cs="Courier New"/>
+          <w:sz w:val="20"/>
+          <w:szCs w:val="20"/>
+        </w:rPr>
+        <w:t>php</w:t>
+      </w:r>
+    </w:p>
+    <w:p>
+      <w:pPr>
+        <w:spacing w:after="0" w:line="240" w:lineRule="auto"/>
+        <w:rPr>
+          <w:rFonts w:ascii="Courier New" w:hAnsi="Courier New" w:cs="Courier New"/>
+          <w:sz w:val="20"/>
+          <w:szCs w:val="20"/>
+        </w:rPr>
+      </w:pPr>
+      <w:r>
+        <w:rPr>
+          <w:rFonts w:ascii="Courier New" w:hAnsi="Courier New" w:cs="Courier New"/>
+          <w:sz w:val="20"/>
+          <w:szCs w:val="20"/>
+        </w:rPr>
         <w:lastRenderedPageBreak/>
+        <w:t>echo "&lt;h2&gt;Belajar PHP itu mudah!&lt;/h2&gt;";</w:t>
+      </w:r>
+    </w:p>
+    <w:p>
+      <w:pPr>
+        <w:spacing w:after="0" w:line="240" w:lineRule="auto"/>
+        <w:rPr>
+          <w:rFonts w:ascii="Courier New" w:hAnsi="Courier New" w:cs="Courier New"/>
+          <w:sz w:val="20"/>
+          <w:szCs w:val="20"/>
+        </w:rPr>
+      </w:pPr>
+      <w:r>
+        <w:rPr>
+          <w:rFonts w:ascii="Courier New" w:hAnsi="Courier New" w:cs="Courier New"/>
+          <w:sz w:val="20"/>
+          <w:szCs w:val="20"/>
+        </w:rPr>
+        <w:t>echo("Hello world!&lt;br&gt;");</w:t>
+      </w:r>
+    </w:p>
+    <w:p>
+      <w:pPr>
+        <w:spacing w:after="0" w:line="240" w:lineRule="auto"/>
+        <w:rPr>
+          <w:rFonts w:ascii="Courier New" w:hAnsi="Courier New" w:cs="Courier New"/>
+          <w:sz w:val="20"/>
+          <w:szCs w:val="20"/>
+        </w:rPr>
+      </w:pPr>
+      <w:r>
+        <w:rPr>
+          <w:rFonts w:ascii="Courier New" w:hAnsi="Courier New" w:cs="Courier New"/>
+          <w:sz w:val="20"/>
+          <w:szCs w:val="20"/>
+        </w:rPr>
+        <w:t>echo "</w:t>
+      </w:r>
+      <w:r>
+        <w:rPr>
+          <w:rFonts w:ascii="Courier New" w:hAnsi="Courier New" w:cs="Courier New"/>
+          <w:sz w:val="20"/>
+          <w:szCs w:val="20"/>
+        </w:rPr>
+        <w:t>Di</w:t>
+      </w:r>
+      <w:r>
+        <w:rPr>
+          <w:rFonts w:ascii="Courier New" w:hAnsi="Courier New" w:cs="Courier New"/>
+          <w:sz w:val="20"/>
+          <w:szCs w:val="20"/>
+        </w:rPr>
+        <w:t>sedang belajar PHP!&lt;br&gt;";</w:t>
+      </w:r>
+    </w:p>
+    <w:p>
+      <w:pPr>
+        <w:spacing w:after="0" w:line="240" w:lineRule="auto"/>
+        <w:rPr>
+          <w:rFonts w:ascii="Courier New" w:hAnsi="Courier New" w:cs="Courier New"/>
+          <w:sz w:val="20"/>
+          <w:szCs w:val="20"/>
+        </w:rPr>
+      </w:pPr>
+      <w:r>
+        <w:rPr>
+          <w:rFonts w:ascii="Courier New" w:hAnsi="Courier New" w:cs="Courier New"/>
+          <w:sz w:val="20"/>
+          <w:szCs w:val="20"/>
+        </w:rPr>
+        <w:t>echo "Ini ", "teks ", "yang ", "dibuat ", "terpisah.";</w:t>
+      </w:r>
+    </w:p>
+    <w:p>
+      <w:pPr>
+        <w:spacing w:after="0" w:line="240" w:lineRule="auto"/>
+        <w:rPr>
+          <w:rFonts w:ascii="Courier New" w:hAnsi="Courier New" w:cs="Courier New"/>
+          <w:sz w:val="20"/>
+          <w:szCs w:val="20"/>
+        </w:rPr>
+      </w:pPr>
+      <w:r>
+        <w:rPr>
+          <w:rFonts w:ascii="Courier New" w:hAnsi="Courier New" w:cs="Courier New"/>
+          <w:sz w:val="20"/>
+          <w:szCs w:val="20"/>
+        </w:rPr>
+        <w:t>?&gt;</w:t>
+      </w:r>
+    </w:p>
+    <w:p>
+      <w:pPr>
+        <w:pStyle w:val="NormalWeb"/>
+        <w:spacing w:before="0" w:beforeAutospacing="0" w:after="0" w:afterAutospacing="0"/>
+        <w:rPr>
+          <w:color w:val="000000" w:themeColor="text1"/>
+        </w:rPr>
+      </w:pPr>
+      <w:r>
+        <w:rPr>
+          <w:color w:val="000000" w:themeColor="text1"/>
+        </w:rPr>
+        <w:t>Hasilnya:</w:t>
+      </w:r>
+    </w:p>
+    <w:p>
+      <w:pPr>
+        <w:spacing w:after="0" w:line="240" w:lineRule="auto"/>
+        <w:rPr>
+          <w:rFonts w:ascii="Times New Roman" w:hAnsi="Times New Roman" w:cs="Times New Roman"/>
+          <w:color w:val="000000" w:themeColor="text1"/>
+          <w:sz w:val="24"/>
+          <w:szCs w:val="24"/>
+        </w:rPr>
+      </w:pPr>
+      <w:r>
+        <w:rPr>
+          <w:rFonts w:ascii="Times New Roman" w:hAnsi="Times New Roman" w:cs="Times New Roman"/>
+          <w:color w:val="000000" w:themeColor="text1"/>
+          <w:sz w:val="24"/>
+          <w:szCs w:val="24"/>
+        </w:rPr>
+        <w:drawing>
+          <wp:inline distT="0" distB="0" distL="0" distR="0" wp14:anchorId="3F4A248C" wp14:editId="29CE79D3">
+            <wp:extent cx="5732145" cy="3178810"/>
+            <wp:effectExtent l="0" t="0" r="1905" b="2540"/>
+            <wp:docPr id="190034740" name="Picture 1"/>
+            <wp:cNvGraphicFramePr>
+              <a:graphicFrameLocks xmlns:a="http://schemas.openxmlformats.org/drawingml/2006/main" noChangeAspect="1"/>
+            </wp:cNvGraphicFramePr>
+            <a:graphic xmlns:a="http://schemas.openxmlformats.org/drawingml/2006/main">
+              <a:graphicData uri="http://schemas.openxmlformats.org/drawingml/2006/picture">
+                <pic:pic xmlns:pic="http://schemas.openxmlformats.org/drawingml/2006/picture">
+                  <pic:nvPicPr>
+                    <pic:cNvPr id="190034740" name=""/>
+                    <pic:cNvPicPr/>
+                  </pic:nvPicPr>
+                  <pic:blipFill>
+                    <a:blip r:embed="rId19"/>
+                    <a:stretch>
+                      <a:fillRect/>
+                    </a:stretch>
+                  </pic:blipFill>
+                  <pic:spPr>
+                    <a:xfrm>
+                      <a:off x="0" y="0"/>
+                      <a:ext cx="5732145" cy="3178810"/>
+                    </a:xfrm>
+                    <a:prstGeom prst="rect">
+                      <a:avLst/>
+                    </a:prstGeom>
+                  </pic:spPr>
+                </pic:pic>
+              </a:graphicData>
+            </a:graphic>
+          </wp:inline>
+        </w:drawing>
+      </w:r>
+    </w:p>
+    <w:p>
+      <w:pPr>
+        <w:pStyle w:val="NormalWeb"/>
+        <w:spacing w:before="0" w:beforeAutospacing="0" w:after="0" w:afterAutospacing="0"/>
+        <w:rPr>
+          <w:color w:val="000000" w:themeColor="text1"/>
+        </w:rPr>
+      </w:pPr>
+      <w:r>
+        <w:rPr>
+          <w:color w:val="000000" w:themeColor="text1"/>
+        </w:rPr>
+        <w:t>Fungsi </w:t>
+      </w:r>
+      <w:r>
+        <w:rPr>
+          <w:rStyle w:val="HTMLCode"/>
+          <w:rFonts w:ascii="Times New Roman" w:hAnsi="Times New Roman" w:cs="Times New Roman"/>
+          <w:b/>
+          <w:bCs/>
+          <w:color w:val="000000" w:themeColor="text1"/>
+          <w:sz w:val="24"/>
+          <w:szCs w:val="24"/>
+        </w:rPr>
+        <w:t>echo()</w:t>
+      </w:r>
+      <w:r>
+        <w:rPr>
+          <w:color w:val="000000" w:themeColor="text1"/>
+        </w:rPr>
+        <w:t> </w:t>
+      </w:r>
+      <w:r>
+        <w:rPr>
+          <w:color w:val="000000" w:themeColor="text1"/>
+        </w:rPr>
+        <w:t>tidak akan mengembalikan apa-apa setelah dieksekusi. Dia hanya bertugas menampilkan teks saja.</w:t>
+      </w:r>
+    </w:p>
+    <w:p>
+      <w:pPr>
+        <w:pStyle w:val="NormalWeb"/>
+        <w:spacing w:before="0" w:beforeAutospacing="0" w:after="0" w:afterAutospacing="0"/>
+        <w:rPr>
+          <w:color w:val="000000" w:themeColor="text1"/>
+        </w:rPr>
+      </w:pPr>
+    </w:p>
+    <w:p>
+      <w:pPr>
+        <w:pStyle w:val="Heading2"/>
+        <w:numPr>
+          <w:ilvl w:val="0"/>
+          <w:numId w:val="92"/>
+        </w:numPr>
+        <w:spacing w:before="0" w:beforeAutospacing="0" w:after="0" w:afterAutospacing="0"/>
+        <w:rPr>
+          <w:color w:val="000000" w:themeColor="text1"/>
+          <w:spacing w:val="-6"/>
+          <w:sz w:val="24"/>
+          <w:szCs w:val="24"/>
+        </w:rPr>
+      </w:pPr>
+      <w:r>
+        <w:rPr>
+          <w:color w:val="000000" w:themeColor="text1"/>
+          <w:spacing w:val="-6"/>
+          <w:sz w:val="24"/>
+          <w:szCs w:val="24"/>
+        </w:rPr>
+        <w:t>Fungsi print()</w:t>
+      </w:r>
+    </w:p>
+    <w:p>
+      <w:pPr>
+        <w:pStyle w:val="NormalWeb"/>
+        <w:spacing w:before="0" w:beforeAutospacing="0" w:after="0" w:afterAutospacing="0"/>
+        <w:rPr>
+          <w:color w:val="000000" w:themeColor="text1"/>
+        </w:rPr>
+      </w:pPr>
+      <w:r>
+        <w:rPr>
+          <w:color w:val="000000" w:themeColor="text1"/>
+        </w:rPr>
         <w:t>Fungsi </w:t>
       </w:r>
       <w:r>
@@ -10367,6 +10320,7 @@
           <w:sz w:val="20"/>
           <w:szCs w:val="20"/>
         </w:rPr>
+        <w:lastRenderedPageBreak/>
         <w:t>print("Hello", "World"); // &lt;-- ini akan error</w:t>
       </w:r>
     </w:p>
@@ -10823,7 +10777,6 @@
           <w:sz w:val="20"/>
           <w:szCs w:val="20"/>
         </w:rPr>
-        <w:lastRenderedPageBreak/>
         <w:t>$y = 4;</w:t>
       </w:r>
     </w:p>
@@ -10962,16 +10915,15 @@
       <w:r>
         <w:rPr>
           <w:rFonts w:ascii="Times New Roman" w:hAnsi="Times New Roman" w:cs="Times New Roman"/>
-          <w:noProof/>
           <w:color w:val="000000" w:themeColor="text1"/>
           <w:sz w:val="24"/>
           <w:szCs w:val="24"/>
         </w:rPr>
         <w:drawing>
-          <wp:inline distT="0" distB="0" distL="0" distR="0" wp14:anchorId="551CAF9F" wp14:editId="488A532F">
-            <wp:extent cx="4378960" cy="1066609"/>
-            <wp:effectExtent l="19050" t="19050" r="21590" b="19685"/>
-            <wp:docPr id="37" name="Picture 37" descr="Penggabungan Teks di PHP"/>
+          <wp:inline distT="0" distB="0" distL="0" distR="0" wp14:anchorId="134DC4EC" wp14:editId="0FB01385">
+            <wp:extent cx="5732145" cy="2928620"/>
+            <wp:effectExtent l="0" t="0" r="1905" b="5080"/>
+            <wp:docPr id="928431189" name="Picture 1"/>
             <wp:cNvGraphicFramePr>
               <a:graphicFrameLocks xmlns:a="http://schemas.openxmlformats.org/drawingml/2006/main" noChangeAspect="1"/>
             </wp:cNvGraphicFramePr>
@@ -10979,47 +10931,23 @@
               <a:graphicData uri="http://schemas.openxmlformats.org/drawingml/2006/picture">
                 <pic:pic xmlns:pic="http://schemas.openxmlformats.org/drawingml/2006/picture">
                   <pic:nvPicPr>
-                    <pic:cNvPr id="0" name="Picture 108" descr="Penggabungan Teks di PHP"/>
-                    <pic:cNvPicPr>
-                      <a:picLocks noChangeAspect="1" noChangeArrowheads="1"/>
-                    </pic:cNvPicPr>
+                    <pic:cNvPr id="928431189" name=""/>
+                    <pic:cNvPicPr/>
                   </pic:nvPicPr>
-                  <pic:blipFill rotWithShape="1">
-                    <a:blip r:embed="rId22">
-                      <a:extLst>
-                        <a:ext uri="{28A0092B-C50C-407E-A947-70E740481C1C}">
-                          <a14:useLocalDpi xmlns:a14="http://schemas.microsoft.com/office/drawing/2010/main" val="0"/>
-                        </a:ext>
-                      </a:extLst>
-                    </a:blip>
-                    <a:srcRect t="14748" b="33640"/>
-                    <a:stretch/>
+                  <pic:blipFill>
+                    <a:blip r:embed="rId22"/>
+                    <a:stretch>
+                      <a:fillRect/>
+                    </a:stretch>
                   </pic:blipFill>
-                  <pic:spPr bwMode="auto">
+                  <pic:spPr>
                     <a:xfrm>
                       <a:off x="0" y="0"/>
-                      <a:ext cx="4388445" cy="1068919"/>
+                      <a:ext cx="5732145" cy="2928620"/>
                     </a:xfrm>
                     <a:prstGeom prst="rect">
                       <a:avLst/>
                     </a:prstGeom>
-                    <a:noFill/>
-                    <a:ln w="9525" cap="flat" cmpd="sng" algn="ctr">
-                      <a:solidFill>
-                        <a:sysClr val="window" lastClr="FFFFFF">
-                          <a:lumMod val="50000"/>
-                        </a:sysClr>
-                      </a:solidFill>
-                      <a:prstDash val="solid"/>
-                      <a:round/>
-                      <a:headEnd type="none" w="med" len="med"/>
-                      <a:tailEnd type="none" w="med" len="med"/>
-                    </a:ln>
-                    <a:extLst>
-                      <a:ext uri="{53640926-AAD7-44D8-BBD7-CCE9431645EC}">
-                        <a14:shadowObscured xmlns:a14="http://schemas.microsoft.com/office/drawing/2010/main"/>
-                      </a:ext>
-                    </a:extLst>
                   </pic:spPr>
                 </pic:pic>
               </a:graphicData>
@@ -11041,6 +10969,17 @@
     </w:p>
     <w:p>
       <w:pPr>
+        <w:spacing w:after="0" w:line="240" w:lineRule="auto"/>
+        <w:rPr>
+          <w:rFonts w:ascii="Times New Roman" w:hAnsi="Times New Roman" w:cs="Times New Roman"/>
+          <w:color w:val="000000" w:themeColor="text1"/>
+          <w:sz w:val="24"/>
+          <w:szCs w:val="24"/>
+        </w:rPr>
+      </w:pPr>
+    </w:p>
+    <w:p>
+      <w:pPr>
         <w:pStyle w:val="Heading2"/>
         <w:numPr>
           <w:ilvl w:val="0"/>
@@ -11061,6 +11000,7 @@
           <w:sz w:val="24"/>
           <w:szCs w:val="24"/>
         </w:rPr>
+        <w:lastRenderedPageBreak/>
         <w:t xml:space="preserve">Fungsi printf() </w:t>
       </w:r>
     </w:p>
@@ -12297,6 +12237,7 @@
           <w:sz w:val="20"/>
           <w:szCs w:val="20"/>
         </w:rPr>
+        <w:lastRenderedPageBreak/>
         <w:t>$umur = 20;</w:t>
       </w:r>
     </w:p>
@@ -13151,6 +13092,7 @@
           <w:sz w:val="24"/>
           <w:szCs w:val="24"/>
         </w:rPr>
+        <w:lastRenderedPageBreak/>
         <w:t>E-5</w:t>
       </w:r>
       <w:r>
@@ -14120,7 +14062,6 @@
           <w:sz w:val="20"/>
           <w:szCs w:val="20"/>
         </w:rPr>
-        <w:lastRenderedPageBreak/>
         <w:t>$</w:t>
       </w:r>
       <w:r>
@@ -14454,6 +14395,7 @@
         <w:rPr>
           <w:color w:val="000000" w:themeColor="text1"/>
         </w:rPr>
+        <w:lastRenderedPageBreak/>
         <w:t>Selain cara ini, kita juga bisa melakukannya seperti di bahasa C:</w:t>
       </w:r>
     </w:p>

</xml_diff>

<commit_message>
update konstanta dalam php
</commit_message>
<xml_diff>
--- a/PROJECT ALGORITMA 2-AHMADI MUSLIM.docx
+++ b/PROJECT ALGORITMA 2-AHMADI MUSLIM.docx
@@ -7210,6 +7210,72 @@
     </w:p>
     <w:p>
       <w:pPr>
+        <w:spacing w:after="0" w:line="240" w:lineRule="auto"/>
+        <w:rPr>
+          <w:rFonts w:ascii="Times New Roman" w:hAnsi="Times New Roman" w:cs="Times New Roman"/>
+          <w:color w:val="000000" w:themeColor="text1"/>
+          <w:sz w:val="24"/>
+          <w:szCs w:val="24"/>
+        </w:rPr>
+      </w:pPr>
+      <w:r>
+        <w:rPr>
+          <w:rFonts w:ascii="Times New Roman" w:hAnsi="Times New Roman" w:cs="Times New Roman"/>
+          <w:color w:val="000000" w:themeColor="text1"/>
+          <w:sz w:val="24"/>
+          <w:szCs w:val="24"/>
+        </w:rPr>
+        <w:lastRenderedPageBreak/>
+        <w:drawing>
+          <wp:inline distT="0" distB="0" distL="0" distR="0" wp14:anchorId="75618893" wp14:editId="1C83F1EF">
+            <wp:extent cx="5732145" cy="2175510"/>
+            <wp:effectExtent l="0" t="0" r="1905" b="0"/>
+            <wp:docPr id="374655942" name="Picture 1"/>
+            <wp:cNvGraphicFramePr>
+              <a:graphicFrameLocks xmlns:a="http://schemas.openxmlformats.org/drawingml/2006/main" noChangeAspect="1"/>
+            </wp:cNvGraphicFramePr>
+            <a:graphic xmlns:a="http://schemas.openxmlformats.org/drawingml/2006/main">
+              <a:graphicData uri="http://schemas.openxmlformats.org/drawingml/2006/picture">
+                <pic:pic xmlns:pic="http://schemas.openxmlformats.org/drawingml/2006/picture">
+                  <pic:nvPicPr>
+                    <pic:cNvPr id="374655942" name=""/>
+                    <pic:cNvPicPr/>
+                  </pic:nvPicPr>
+                  <pic:blipFill>
+                    <a:blip r:embed="rId16"/>
+                    <a:stretch>
+                      <a:fillRect/>
+                    </a:stretch>
+                  </pic:blipFill>
+                  <pic:spPr>
+                    <a:xfrm>
+                      <a:off x="0" y="0"/>
+                      <a:ext cx="5732145" cy="2175510"/>
+                    </a:xfrm>
+                    <a:prstGeom prst="rect">
+                      <a:avLst/>
+                    </a:prstGeom>
+                  </pic:spPr>
+                </pic:pic>
+              </a:graphicData>
+            </a:graphic>
+          </wp:inline>
+        </w:drawing>
+      </w:r>
+    </w:p>
+    <w:p>
+      <w:pPr>
+        <w:spacing w:after="0" w:line="240" w:lineRule="auto"/>
+        <w:rPr>
+          <w:rFonts w:ascii="Times New Roman" w:hAnsi="Times New Roman" w:cs="Times New Roman"/>
+          <w:color w:val="000000" w:themeColor="text1"/>
+          <w:sz w:val="24"/>
+          <w:szCs w:val="24"/>
+        </w:rPr>
+      </w:pPr>
+    </w:p>
+    <w:p>
+      <w:pPr>
         <w:pStyle w:val="NormalWeb"/>
         <w:spacing w:before="0" w:beforeAutospacing="0" w:after="0" w:afterAutospacing="0"/>
         <w:rPr>
@@ -7220,7 +7286,6 @@
         <w:rPr>
           <w:color w:val="000000" w:themeColor="text1"/>
         </w:rPr>
-        <w:lastRenderedPageBreak/>
         <w:t>Pada percobaan tersebut, kita membuat konstanta dengan nama </w:t>
       </w:r>
       <w:r>
@@ -7359,7 +7424,7 @@
                     </pic:cNvPicPr>
                   </pic:nvPicPr>
                   <pic:blipFill rotWithShape="1">
-                    <a:blip r:embed="rId16">
+                    <a:blip r:embed="rId17">
                       <a:extLst>
                         <a:ext uri="{28A0092B-C50C-407E-A947-70E740481C1C}">
                           <a14:useLocalDpi xmlns:a14="http://schemas.microsoft.com/office/drawing/2010/main" val="0"/>
@@ -7921,6 +7986,7 @@
           <w:sz w:val="20"/>
           <w:szCs w:val="20"/>
         </w:rPr>
+        <w:lastRenderedPageBreak/>
         <w:t>// membuat konstanta dengan kata kunci const</w:t>
       </w:r>
     </w:p>
@@ -8022,7 +8088,6 @@
           <w:sz w:val="24"/>
           <w:szCs w:val="24"/>
         </w:rPr>
-        <w:lastRenderedPageBreak/>
         <w:drawing>
           <wp:inline distT="0" distB="0" distL="0" distR="0" wp14:anchorId="09FB798E" wp14:editId="0F72F35D">
             <wp:extent cx="4595875" cy="1885950"/>
@@ -8041,7 +8106,7 @@
                     </pic:cNvPicPr>
                   </pic:nvPicPr>
                   <pic:blipFill rotWithShape="1">
-                    <a:blip r:embed="rId17">
+                    <a:blip r:embed="rId18">
                       <a:extLst>
                         <a:ext uri="{28A0092B-C50C-407E-A947-70E740481C1C}">
                           <a14:useLocalDpi xmlns:a14="http://schemas.microsoft.com/office/drawing/2010/main" val="0"/>
@@ -8215,368 +8280,17 @@
           <w:szCs w:val="20"/>
         </w:rPr>
       </w:pPr>
-    </w:p>
-    <w:p>
-      <w:pPr>
-        <w:spacing w:after="0" w:line="240" w:lineRule="auto"/>
-        <w:rPr>
-          <w:rFonts w:ascii="Courier New" w:hAnsi="Courier New" w:cs="Courier New"/>
-          <w:sz w:val="20"/>
-          <w:szCs w:val="20"/>
-        </w:rPr>
-      </w:pPr>
-    </w:p>
-    <w:p>
-      <w:pPr>
-        <w:pStyle w:val="NormalWeb"/>
-        <w:spacing w:before="0" w:beforeAutospacing="0" w:after="0" w:afterAutospacing="0"/>
-        <w:rPr>
-          <w:color w:val="000000" w:themeColor="text1"/>
-        </w:rPr>
-      </w:pPr>
-      <w:r>
-        <w:rPr>
-          <w:b/>
-          <w:color w:val="000000" w:themeColor="text1"/>
-        </w:rPr>
-        <w:t>Perhatikan</w:t>
-      </w:r>
-      <w:r>
-        <w:rPr>
-          <w:color w:val="000000" w:themeColor="text1"/>
-        </w:rPr>
-        <w:t>!</w:t>
-      </w:r>
-    </w:p>
-    <w:p>
-      <w:pPr>
-        <w:pStyle w:val="NormalWeb"/>
-        <w:spacing w:before="0" w:beforeAutospacing="0" w:after="0" w:afterAutospacing="0"/>
-        <w:rPr>
-          <w:color w:val="000000" w:themeColor="text1"/>
-        </w:rPr>
-      </w:pPr>
-      <w:r>
-        <w:rPr>
-          <w:color w:val="000000" w:themeColor="text1"/>
-        </w:rPr>
-        <w:t>Kita menggunakan titik (</w:t>
-      </w:r>
-      <w:r>
-        <w:rPr>
-          <w:rStyle w:val="HTMLCode"/>
-          <w:rFonts w:ascii="Times New Roman" w:hAnsi="Times New Roman" w:cs="Times New Roman"/>
-          <w:b/>
-          <w:bCs/>
-          <w:color w:val="000000" w:themeColor="text1"/>
-          <w:sz w:val="24"/>
-          <w:szCs w:val="24"/>
-          <w:bdr w:val="single" w:sz="2" w:space="0" w:color="E5E7EB" w:frame="1"/>
-        </w:rPr>
-        <w:t>.</w:t>
-      </w:r>
-      <w:r>
-        <w:rPr>
-          <w:color w:val="000000" w:themeColor="text1"/>
-        </w:rPr>
-        <w:t>) untuk menggabungkan dua buah string. Karena konstanta tidak menggunakan dolar, kita tidak bisa langsung menulisnya seperti ini:</w:t>
-      </w:r>
-    </w:p>
-    <w:p>
-      <w:pPr>
-        <w:spacing w:after="0" w:line="240" w:lineRule="auto"/>
-        <w:rPr>
-          <w:rFonts w:ascii="Courier New" w:hAnsi="Courier New" w:cs="Courier New"/>
-          <w:sz w:val="20"/>
-          <w:szCs w:val="20"/>
-        </w:rPr>
-      </w:pPr>
-      <w:r>
-        <w:rPr>
-          <w:rFonts w:ascii="Courier New" w:hAnsi="Courier New" w:cs="Courier New"/>
-          <w:sz w:val="20"/>
-          <w:szCs w:val="20"/>
-        </w:rPr>
-        <w:t>echo "Nama situs: SITE_NAME";</w:t>
-      </w:r>
-    </w:p>
-    <w:p>
-      <w:pPr>
-        <w:pStyle w:val="NormalWeb"/>
-        <w:spacing w:before="0" w:beforeAutospacing="0" w:after="0" w:afterAutospacing="0"/>
-        <w:rPr>
-          <w:color w:val="000000" w:themeColor="text1"/>
-        </w:rPr>
-      </w:pPr>
-      <w:r>
-        <w:rPr>
-          <w:color w:val="000000" w:themeColor="text1"/>
-        </w:rPr>
-        <w:t>Biar makin mantap, coba contoh program berikut:</w:t>
-      </w:r>
-    </w:p>
-    <w:p>
-      <w:pPr>
-        <w:spacing w:after="0" w:line="240" w:lineRule="auto"/>
-        <w:rPr>
-          <w:rFonts w:ascii="Courier New" w:hAnsi="Courier New" w:cs="Courier New"/>
-          <w:sz w:val="20"/>
-          <w:szCs w:val="20"/>
-        </w:rPr>
-      </w:pPr>
-      <w:r>
-        <w:rPr>
-          <w:rFonts w:ascii="Courier New" w:hAnsi="Courier New" w:cs="Courier New"/>
-          <w:sz w:val="20"/>
-          <w:szCs w:val="20"/>
-        </w:rPr>
-        <w:t>&lt;?php // file: belajar-konstanta.php</w:t>
-      </w:r>
-    </w:p>
-    <w:p>
-      <w:pPr>
-        <w:spacing w:after="0" w:line="240" w:lineRule="auto"/>
-        <w:rPr>
-          <w:rFonts w:ascii="Courier New" w:hAnsi="Courier New" w:cs="Courier New"/>
-          <w:sz w:val="20"/>
-          <w:szCs w:val="20"/>
-        </w:rPr>
-      </w:pPr>
-    </w:p>
-    <w:p>
-      <w:pPr>
-        <w:spacing w:after="0" w:line="240" w:lineRule="auto"/>
-        <w:rPr>
-          <w:rFonts w:ascii="Courier New" w:hAnsi="Courier New" w:cs="Courier New"/>
-          <w:sz w:val="20"/>
-          <w:szCs w:val="20"/>
-        </w:rPr>
-      </w:pPr>
-      <w:r>
-        <w:rPr>
-          <w:rFonts w:ascii="Courier New" w:hAnsi="Courier New" w:cs="Courier New"/>
-          <w:sz w:val="20"/>
-          <w:szCs w:val="20"/>
-        </w:rPr>
-        <w:t>// membuat konstanta</w:t>
-      </w:r>
-    </w:p>
-    <w:p>
-      <w:pPr>
-        <w:spacing w:after="0" w:line="240" w:lineRule="auto"/>
-        <w:rPr>
-          <w:rFonts w:ascii="Courier New" w:hAnsi="Courier New" w:cs="Courier New"/>
-          <w:sz w:val="20"/>
-          <w:szCs w:val="20"/>
-        </w:rPr>
-      </w:pPr>
-      <w:r>
-        <w:rPr>
-          <w:rFonts w:ascii="Courier New" w:hAnsi="Courier New" w:cs="Courier New"/>
-          <w:sz w:val="20"/>
-          <w:szCs w:val="20"/>
-        </w:rPr>
-        <w:t>define('VERSION', '1.0.0');</w:t>
-      </w:r>
-    </w:p>
-    <w:p>
-      <w:pPr>
-        <w:spacing w:after="0" w:line="240" w:lineRule="auto"/>
-        <w:rPr>
-          <w:rFonts w:ascii="Courier New" w:hAnsi="Courier New" w:cs="Courier New"/>
-          <w:sz w:val="20"/>
-          <w:szCs w:val="20"/>
-        </w:rPr>
-      </w:pPr>
-    </w:p>
-    <w:p>
-      <w:pPr>
-        <w:spacing w:after="0" w:line="240" w:lineRule="auto"/>
-        <w:rPr>
-          <w:rFonts w:ascii="Courier New" w:hAnsi="Courier New" w:cs="Courier New"/>
-          <w:sz w:val="20"/>
-          <w:szCs w:val="20"/>
-        </w:rPr>
-      </w:pPr>
-      <w:r>
-        <w:rPr>
-          <w:rFonts w:ascii="Courier New" w:hAnsi="Courier New" w:cs="Courier New"/>
-          <w:sz w:val="20"/>
-          <w:szCs w:val="20"/>
-        </w:rPr>
-        <w:t>const SITE_NAME  = "</w:t>
-      </w:r>
-      <w:r>
-        <w:rPr>
-          <w:rFonts w:ascii="Courier New" w:hAnsi="Courier New" w:cs="Courier New"/>
-          <w:sz w:val="20"/>
-          <w:szCs w:val="20"/>
-        </w:rPr>
-        <w:t>Ahmadimuslim</w:t>
-      </w:r>
-      <w:r>
-        <w:rPr>
-          <w:rFonts w:ascii="Courier New" w:hAnsi="Courier New" w:cs="Courier New"/>
-          <w:sz w:val="20"/>
-          <w:szCs w:val="20"/>
-        </w:rPr>
-        <w:t>";</w:t>
-      </w:r>
-    </w:p>
-    <w:p>
-      <w:pPr>
-        <w:spacing w:after="0" w:line="240" w:lineRule="auto"/>
-        <w:rPr>
-          <w:rFonts w:ascii="Courier New" w:hAnsi="Courier New" w:cs="Courier New"/>
-          <w:sz w:val="20"/>
-          <w:szCs w:val="20"/>
-        </w:rPr>
-      </w:pPr>
-      <w:r>
-        <w:rPr>
-          <w:rFonts w:ascii="Courier New" w:hAnsi="Courier New" w:cs="Courier New"/>
-          <w:sz w:val="20"/>
-          <w:szCs w:val="20"/>
-        </w:rPr>
-        <w:t>const BASE_URL    = "https://www.</w:t>
-      </w:r>
-      <w:r>
-        <w:rPr>
-          <w:rFonts w:ascii="Courier New" w:hAnsi="Courier New" w:cs="Courier New"/>
-          <w:sz w:val="20"/>
-          <w:szCs w:val="20"/>
-        </w:rPr>
-        <w:t>ahmadimuslim.com</w:t>
-      </w:r>
-      <w:r>
-        <w:rPr>
-          <w:rFonts w:ascii="Courier New" w:hAnsi="Courier New" w:cs="Courier New"/>
-          <w:sz w:val="20"/>
-          <w:szCs w:val="20"/>
-        </w:rPr>
-        <w:t>";</w:t>
-      </w:r>
-    </w:p>
-    <w:p>
-      <w:pPr>
-        <w:spacing w:after="0" w:line="240" w:lineRule="auto"/>
-        <w:rPr>
-          <w:rFonts w:ascii="Courier New" w:hAnsi="Courier New" w:cs="Courier New"/>
-          <w:sz w:val="20"/>
-          <w:szCs w:val="20"/>
-        </w:rPr>
-      </w:pPr>
-    </w:p>
-    <w:p>
-      <w:pPr>
-        <w:spacing w:after="0" w:line="240" w:lineRule="auto"/>
-        <w:rPr>
-          <w:rFonts w:ascii="Courier New" w:hAnsi="Courier New" w:cs="Courier New"/>
-          <w:sz w:val="20"/>
-          <w:szCs w:val="20"/>
-        </w:rPr>
-      </w:pPr>
-      <w:r>
-        <w:rPr>
-          <w:rFonts w:ascii="Courier New" w:hAnsi="Courier New" w:cs="Courier New"/>
-          <w:sz w:val="20"/>
-          <w:szCs w:val="20"/>
-        </w:rPr>
-        <w:t>// cetak nilai konstanta</w:t>
-      </w:r>
-    </w:p>
-    <w:p>
-      <w:pPr>
-        <w:spacing w:after="0" w:line="240" w:lineRule="auto"/>
-        <w:rPr>
-          <w:rFonts w:ascii="Courier New" w:hAnsi="Courier New" w:cs="Courier New"/>
-          <w:sz w:val="20"/>
-          <w:szCs w:val="20"/>
-        </w:rPr>
-      </w:pPr>
-      <w:r>
-        <w:rPr>
-          <w:rFonts w:ascii="Courier New" w:hAnsi="Courier New" w:cs="Courier New"/>
-          <w:sz w:val="20"/>
-          <w:szCs w:val="20"/>
-        </w:rPr>
-        <w:t>echo "Site name: " . SITE_NAME . "&lt;br/&gt;";</w:t>
-      </w:r>
-    </w:p>
-    <w:p>
-      <w:pPr>
-        <w:spacing w:after="0" w:line="240" w:lineRule="auto"/>
-        <w:rPr>
-          <w:rFonts w:ascii="Courier New" w:hAnsi="Courier New" w:cs="Courier New"/>
-          <w:sz w:val="20"/>
-          <w:szCs w:val="20"/>
-        </w:rPr>
-      </w:pPr>
-      <w:r>
-        <w:rPr>
-          <w:rFonts w:ascii="Courier New" w:hAnsi="Courier New" w:cs="Courier New"/>
-          <w:sz w:val="20"/>
-          <w:szCs w:val="20"/>
-        </w:rPr>
-        <w:t>echo "URL: " . BASE_URL . "&lt;br/&gt;";</w:t>
-      </w:r>
-    </w:p>
-    <w:p>
-      <w:pPr>
-        <w:spacing w:after="0" w:line="240" w:lineRule="auto"/>
-        <w:rPr>
-          <w:rFonts w:ascii="Courier New" w:hAnsi="Courier New" w:cs="Courier New"/>
-          <w:sz w:val="20"/>
-          <w:szCs w:val="20"/>
-        </w:rPr>
-      </w:pPr>
-      <w:r>
-        <w:rPr>
-          <w:rFonts w:ascii="Courier New" w:hAnsi="Courier New" w:cs="Courier New"/>
-          <w:sz w:val="20"/>
-          <w:szCs w:val="20"/>
-        </w:rPr>
-        <w:t>echo "Version: " . VERSION . "&lt;br/&gt;";</w:t>
-      </w:r>
-    </w:p>
-    <w:p>
-      <w:pPr>
-        <w:pStyle w:val="NormalWeb"/>
-        <w:spacing w:before="0" w:beforeAutospacing="0" w:after="0" w:afterAutospacing="0"/>
-        <w:rPr>
-          <w:color w:val="000000" w:themeColor="text1"/>
-        </w:rPr>
-      </w:pPr>
-      <w:r>
-        <w:rPr>
-          <w:color w:val="000000" w:themeColor="text1"/>
-        </w:rPr>
-        <w:t>Hasilnya:</w:t>
-      </w:r>
-    </w:p>
-    <w:p>
-      <w:pPr>
-        <w:spacing w:after="0" w:line="240" w:lineRule="auto"/>
-        <w:rPr>
-          <w:rFonts w:ascii="Times New Roman" w:hAnsi="Times New Roman" w:cs="Times New Roman"/>
-          <w:color w:val="000000" w:themeColor="text1"/>
-          <w:sz w:val="24"/>
-          <w:szCs w:val="24"/>
-        </w:rPr>
-      </w:pPr>
-      <w:r>
-        <w:rPr>
-          <w:rFonts w:ascii="Times New Roman" w:hAnsi="Times New Roman" w:cs="Times New Roman"/>
-          <w:noProof/>
-          <w:color w:val="000000" w:themeColor="text1"/>
-          <w:sz w:val="24"/>
-          <w:szCs w:val="24"/>
+      <w:r>
+        <w:rPr>
+          <w:rFonts w:ascii="Courier New" w:hAnsi="Courier New" w:cs="Courier New"/>
+          <w:sz w:val="20"/>
+          <w:szCs w:val="20"/>
         </w:rPr>
         <w:drawing>
-          <wp:inline distT="0" distB="0" distL="0" distR="0" wp14:anchorId="47EEE1CB" wp14:editId="32590CA0">
-            <wp:extent cx="4482501" cy="2483163"/>
+          <wp:inline distT="0" distB="0" distL="0" distR="0" wp14:anchorId="6A8CADF2" wp14:editId="154D219F">
+            <wp:extent cx="4634345" cy="2559234"/>
             <wp:effectExtent l="0" t="0" r="0" b="0"/>
-            <wp:docPr id="45" name="Picture 45" descr="Contoh program konstanta"/>
+            <wp:docPr id="1804599391" name="Picture 1"/>
             <wp:cNvGraphicFramePr>
               <a:graphicFrameLocks xmlns:a="http://schemas.openxmlformats.org/drawingml/2006/main" noChangeAspect="1"/>
             </wp:cNvGraphicFramePr>
@@ -8584,36 +8298,416 @@
               <a:graphicData uri="http://schemas.openxmlformats.org/drawingml/2006/picture">
                 <pic:pic xmlns:pic="http://schemas.openxmlformats.org/drawingml/2006/picture">
                   <pic:nvPicPr>
-                    <pic:cNvPr id="0" name="Picture 140" descr="Contoh program konstanta"/>
-                    <pic:cNvPicPr>
-                      <a:picLocks noChangeAspect="1" noChangeArrowheads="1"/>
-                    </pic:cNvPicPr>
+                    <pic:cNvPr id="1804599391" name=""/>
+                    <pic:cNvPicPr/>
                   </pic:nvPicPr>
                   <pic:blipFill>
-                    <a:blip r:embed="rId18">
-                      <a:extLst>
-                        <a:ext uri="{28A0092B-C50C-407E-A947-70E740481C1C}">
-                          <a14:useLocalDpi xmlns:a14="http://schemas.microsoft.com/office/drawing/2010/main" val="0"/>
-                        </a:ext>
-                      </a:extLst>
-                    </a:blip>
-                    <a:srcRect/>
+                    <a:blip r:embed="rId19"/>
                     <a:stretch>
                       <a:fillRect/>
                     </a:stretch>
                   </pic:blipFill>
-                  <pic:spPr bwMode="auto">
+                  <pic:spPr>
                     <a:xfrm>
                       <a:off x="0" y="0"/>
-                      <a:ext cx="4490710" cy="2487711"/>
+                      <a:ext cx="4638865" cy="2561730"/>
                     </a:xfrm>
                     <a:prstGeom prst="rect">
                       <a:avLst/>
                     </a:prstGeom>
-                    <a:noFill/>
-                    <a:ln>
-                      <a:noFill/>
-                    </a:ln>
+                  </pic:spPr>
+                </pic:pic>
+              </a:graphicData>
+            </a:graphic>
+          </wp:inline>
+        </w:drawing>
+      </w:r>
+    </w:p>
+    <w:p>
+      <w:pPr>
+        <w:spacing w:after="0" w:line="240" w:lineRule="auto"/>
+        <w:rPr>
+          <w:rFonts w:ascii="Courier New" w:hAnsi="Courier New" w:cs="Courier New"/>
+          <w:sz w:val="20"/>
+          <w:szCs w:val="20"/>
+        </w:rPr>
+      </w:pPr>
+    </w:p>
+    <w:p>
+      <w:pPr>
+        <w:pStyle w:val="NormalWeb"/>
+        <w:spacing w:before="0" w:beforeAutospacing="0" w:after="0" w:afterAutospacing="0"/>
+        <w:rPr>
+          <w:color w:val="000000" w:themeColor="text1"/>
+        </w:rPr>
+      </w:pPr>
+      <w:r>
+        <w:rPr>
+          <w:b/>
+          <w:color w:val="000000" w:themeColor="text1"/>
+        </w:rPr>
+        <w:t>Perhatikan</w:t>
+      </w:r>
+      <w:r>
+        <w:rPr>
+          <w:color w:val="000000" w:themeColor="text1"/>
+        </w:rPr>
+        <w:t>!</w:t>
+      </w:r>
+    </w:p>
+    <w:p>
+      <w:pPr>
+        <w:pStyle w:val="NormalWeb"/>
+        <w:spacing w:before="0" w:beforeAutospacing="0" w:after="0" w:afterAutospacing="0"/>
+        <w:rPr>
+          <w:color w:val="000000" w:themeColor="text1"/>
+        </w:rPr>
+      </w:pPr>
+      <w:r>
+        <w:rPr>
+          <w:color w:val="000000" w:themeColor="text1"/>
+        </w:rPr>
+        <w:t>Kita menggunakan titik (</w:t>
+      </w:r>
+      <w:r>
+        <w:rPr>
+          <w:rStyle w:val="HTMLCode"/>
+          <w:rFonts w:ascii="Times New Roman" w:hAnsi="Times New Roman" w:cs="Times New Roman"/>
+          <w:b/>
+          <w:bCs/>
+          <w:color w:val="000000" w:themeColor="text1"/>
+          <w:sz w:val="24"/>
+          <w:szCs w:val="24"/>
+          <w:bdr w:val="single" w:sz="2" w:space="0" w:color="E5E7EB" w:frame="1"/>
+        </w:rPr>
+        <w:t>.</w:t>
+      </w:r>
+      <w:r>
+        <w:rPr>
+          <w:color w:val="000000" w:themeColor="text1"/>
+        </w:rPr>
+        <w:t>) untuk menggabungkan dua buah string. Karena konstanta tidak menggunakan dolar, kita tidak bisa langsung menulisnya seperti ini:</w:t>
+      </w:r>
+    </w:p>
+    <w:p>
+      <w:pPr>
+        <w:spacing w:after="0" w:line="240" w:lineRule="auto"/>
+        <w:rPr>
+          <w:rFonts w:ascii="Courier New" w:hAnsi="Courier New" w:cs="Courier New"/>
+          <w:sz w:val="20"/>
+          <w:szCs w:val="20"/>
+        </w:rPr>
+      </w:pPr>
+      <w:r>
+        <w:rPr>
+          <w:rFonts w:ascii="Courier New" w:hAnsi="Courier New" w:cs="Courier New"/>
+          <w:sz w:val="20"/>
+          <w:szCs w:val="20"/>
+        </w:rPr>
+        <w:t>echo "Nama situs: SITE_NAME";</w:t>
+      </w:r>
+    </w:p>
+    <w:p>
+      <w:pPr>
+        <w:pStyle w:val="NormalWeb"/>
+        <w:spacing w:before="0" w:beforeAutospacing="0" w:after="0" w:afterAutospacing="0"/>
+        <w:rPr>
+          <w:color w:val="000000" w:themeColor="text1"/>
+        </w:rPr>
+      </w:pPr>
+      <w:r>
+        <w:rPr>
+          <w:color w:val="000000" w:themeColor="text1"/>
+        </w:rPr>
+        <w:t>Biar makin mantap, coba contoh program berikut:</w:t>
+      </w:r>
+    </w:p>
+    <w:p>
+      <w:pPr>
+        <w:spacing w:after="0" w:line="240" w:lineRule="auto"/>
+        <w:rPr>
+          <w:rFonts w:ascii="Courier New" w:hAnsi="Courier New" w:cs="Courier New"/>
+          <w:sz w:val="20"/>
+          <w:szCs w:val="20"/>
+        </w:rPr>
+      </w:pPr>
+      <w:r>
+        <w:rPr>
+          <w:rFonts w:ascii="Courier New" w:hAnsi="Courier New" w:cs="Courier New"/>
+          <w:sz w:val="20"/>
+          <w:szCs w:val="20"/>
+        </w:rPr>
+        <w:t>&lt;?php // file: belajar-konstanta.php</w:t>
+      </w:r>
+    </w:p>
+    <w:p>
+      <w:pPr>
+        <w:spacing w:after="0" w:line="240" w:lineRule="auto"/>
+        <w:rPr>
+          <w:rFonts w:ascii="Courier New" w:hAnsi="Courier New" w:cs="Courier New"/>
+          <w:sz w:val="20"/>
+          <w:szCs w:val="20"/>
+        </w:rPr>
+      </w:pPr>
+    </w:p>
+    <w:p>
+      <w:pPr>
+        <w:spacing w:after="0" w:line="240" w:lineRule="auto"/>
+        <w:rPr>
+          <w:rFonts w:ascii="Courier New" w:hAnsi="Courier New" w:cs="Courier New"/>
+          <w:sz w:val="20"/>
+          <w:szCs w:val="20"/>
+        </w:rPr>
+      </w:pPr>
+      <w:r>
+        <w:rPr>
+          <w:rFonts w:ascii="Courier New" w:hAnsi="Courier New" w:cs="Courier New"/>
+          <w:sz w:val="20"/>
+          <w:szCs w:val="20"/>
+        </w:rPr>
+        <w:t>// membuat konstanta</w:t>
+      </w:r>
+    </w:p>
+    <w:p>
+      <w:pPr>
+        <w:spacing w:after="0" w:line="240" w:lineRule="auto"/>
+        <w:rPr>
+          <w:rFonts w:ascii="Courier New" w:hAnsi="Courier New" w:cs="Courier New"/>
+          <w:sz w:val="20"/>
+          <w:szCs w:val="20"/>
+        </w:rPr>
+      </w:pPr>
+      <w:r>
+        <w:rPr>
+          <w:rFonts w:ascii="Courier New" w:hAnsi="Courier New" w:cs="Courier New"/>
+          <w:sz w:val="20"/>
+          <w:szCs w:val="20"/>
+        </w:rPr>
+        <w:t>define('VERSION', '1.0.0');</w:t>
+      </w:r>
+    </w:p>
+    <w:p>
+      <w:pPr>
+        <w:spacing w:after="0" w:line="240" w:lineRule="auto"/>
+        <w:rPr>
+          <w:rFonts w:ascii="Courier New" w:hAnsi="Courier New" w:cs="Courier New"/>
+          <w:sz w:val="20"/>
+          <w:szCs w:val="20"/>
+        </w:rPr>
+      </w:pPr>
+    </w:p>
+    <w:p>
+      <w:pPr>
+        <w:spacing w:after="0" w:line="240" w:lineRule="auto"/>
+        <w:rPr>
+          <w:rFonts w:ascii="Courier New" w:hAnsi="Courier New" w:cs="Courier New"/>
+          <w:sz w:val="20"/>
+          <w:szCs w:val="20"/>
+        </w:rPr>
+      </w:pPr>
+      <w:r>
+        <w:rPr>
+          <w:rFonts w:ascii="Courier New" w:hAnsi="Courier New" w:cs="Courier New"/>
+          <w:sz w:val="20"/>
+          <w:szCs w:val="20"/>
+        </w:rPr>
+        <w:t>const SITE_NAME  = "</w:t>
+      </w:r>
+      <w:r>
+        <w:rPr>
+          <w:rFonts w:ascii="Courier New" w:hAnsi="Courier New" w:cs="Courier New"/>
+          <w:sz w:val="20"/>
+          <w:szCs w:val="20"/>
+        </w:rPr>
+        <w:t>Ahmadimuslim</w:t>
+      </w:r>
+      <w:r>
+        <w:rPr>
+          <w:rFonts w:ascii="Courier New" w:hAnsi="Courier New" w:cs="Courier New"/>
+          <w:sz w:val="20"/>
+          <w:szCs w:val="20"/>
+        </w:rPr>
+        <w:t>";</w:t>
+      </w:r>
+    </w:p>
+    <w:p>
+      <w:pPr>
+        <w:spacing w:after="0" w:line="240" w:lineRule="auto"/>
+        <w:rPr>
+          <w:rFonts w:ascii="Courier New" w:hAnsi="Courier New" w:cs="Courier New"/>
+          <w:sz w:val="20"/>
+          <w:szCs w:val="20"/>
+        </w:rPr>
+      </w:pPr>
+      <w:r>
+        <w:rPr>
+          <w:rFonts w:ascii="Courier New" w:hAnsi="Courier New" w:cs="Courier New"/>
+          <w:sz w:val="20"/>
+          <w:szCs w:val="20"/>
+        </w:rPr>
+        <w:t>const BASE_URL    = "https://www.</w:t>
+      </w:r>
+      <w:r>
+        <w:rPr>
+          <w:rFonts w:ascii="Courier New" w:hAnsi="Courier New" w:cs="Courier New"/>
+          <w:sz w:val="20"/>
+          <w:szCs w:val="20"/>
+        </w:rPr>
+        <w:t>ahmadimuslim.com</w:t>
+      </w:r>
+      <w:r>
+        <w:rPr>
+          <w:rFonts w:ascii="Courier New" w:hAnsi="Courier New" w:cs="Courier New"/>
+          <w:sz w:val="20"/>
+          <w:szCs w:val="20"/>
+        </w:rPr>
+        <w:t>";</w:t>
+      </w:r>
+    </w:p>
+    <w:p>
+      <w:pPr>
+        <w:spacing w:after="0" w:line="240" w:lineRule="auto"/>
+        <w:rPr>
+          <w:rFonts w:ascii="Courier New" w:hAnsi="Courier New" w:cs="Courier New"/>
+          <w:sz w:val="20"/>
+          <w:szCs w:val="20"/>
+        </w:rPr>
+      </w:pPr>
+    </w:p>
+    <w:p>
+      <w:pPr>
+        <w:spacing w:after="0" w:line="240" w:lineRule="auto"/>
+        <w:rPr>
+          <w:rFonts w:ascii="Courier New" w:hAnsi="Courier New" w:cs="Courier New"/>
+          <w:sz w:val="20"/>
+          <w:szCs w:val="20"/>
+        </w:rPr>
+      </w:pPr>
+      <w:r>
+        <w:rPr>
+          <w:rFonts w:ascii="Courier New" w:hAnsi="Courier New" w:cs="Courier New"/>
+          <w:sz w:val="20"/>
+          <w:szCs w:val="20"/>
+        </w:rPr>
+        <w:t>// cetak nilai konstanta</w:t>
+      </w:r>
+    </w:p>
+    <w:p>
+      <w:pPr>
+        <w:spacing w:after="0" w:line="240" w:lineRule="auto"/>
+        <w:rPr>
+          <w:rFonts w:ascii="Courier New" w:hAnsi="Courier New" w:cs="Courier New"/>
+          <w:sz w:val="20"/>
+          <w:szCs w:val="20"/>
+        </w:rPr>
+      </w:pPr>
+      <w:r>
+        <w:rPr>
+          <w:rFonts w:ascii="Courier New" w:hAnsi="Courier New" w:cs="Courier New"/>
+          <w:sz w:val="20"/>
+          <w:szCs w:val="20"/>
+        </w:rPr>
+        <w:t>echo "Site name: " . SITE_NAME . "&lt;br/&gt;";</w:t>
+      </w:r>
+    </w:p>
+    <w:p>
+      <w:pPr>
+        <w:spacing w:after="0" w:line="240" w:lineRule="auto"/>
+        <w:rPr>
+          <w:rFonts w:ascii="Courier New" w:hAnsi="Courier New" w:cs="Courier New"/>
+          <w:sz w:val="20"/>
+          <w:szCs w:val="20"/>
+        </w:rPr>
+      </w:pPr>
+      <w:r>
+        <w:rPr>
+          <w:rFonts w:ascii="Courier New" w:hAnsi="Courier New" w:cs="Courier New"/>
+          <w:sz w:val="20"/>
+          <w:szCs w:val="20"/>
+        </w:rPr>
+        <w:t>echo "URL: " . BASE_URL . "&lt;br/&gt;";</w:t>
+      </w:r>
+    </w:p>
+    <w:p>
+      <w:pPr>
+        <w:spacing w:after="0" w:line="240" w:lineRule="auto"/>
+        <w:rPr>
+          <w:rFonts w:ascii="Courier New" w:hAnsi="Courier New" w:cs="Courier New"/>
+          <w:sz w:val="20"/>
+          <w:szCs w:val="20"/>
+        </w:rPr>
+      </w:pPr>
+      <w:r>
+        <w:rPr>
+          <w:rFonts w:ascii="Courier New" w:hAnsi="Courier New" w:cs="Courier New"/>
+          <w:sz w:val="20"/>
+          <w:szCs w:val="20"/>
+        </w:rPr>
+        <w:lastRenderedPageBreak/>
+        <w:t>echo "Version: " . VERSION . "&lt;br/&gt;";</w:t>
+      </w:r>
+    </w:p>
+    <w:p>
+      <w:pPr>
+        <w:pStyle w:val="NormalWeb"/>
+        <w:spacing w:before="0" w:beforeAutospacing="0" w:after="0" w:afterAutospacing="0"/>
+        <w:rPr>
+          <w:color w:val="000000" w:themeColor="text1"/>
+        </w:rPr>
+      </w:pPr>
+      <w:r>
+        <w:rPr>
+          <w:color w:val="000000" w:themeColor="text1"/>
+        </w:rPr>
+        <w:t>Hasilnya:</w:t>
+      </w:r>
+    </w:p>
+    <w:p>
+      <w:pPr>
+        <w:spacing w:after="0" w:line="240" w:lineRule="auto"/>
+        <w:rPr>
+          <w:rFonts w:ascii="Times New Roman" w:hAnsi="Times New Roman" w:cs="Times New Roman"/>
+          <w:color w:val="000000" w:themeColor="text1"/>
+          <w:sz w:val="24"/>
+          <w:szCs w:val="24"/>
+        </w:rPr>
+      </w:pPr>
+      <w:r>
+        <w:rPr>
+          <w:rFonts w:ascii="Times New Roman" w:hAnsi="Times New Roman" w:cs="Times New Roman"/>
+          <w:color w:val="000000" w:themeColor="text1"/>
+          <w:sz w:val="24"/>
+          <w:szCs w:val="24"/>
+        </w:rPr>
+        <w:drawing>
+          <wp:inline distT="0" distB="0" distL="0" distR="0" wp14:anchorId="6008F501" wp14:editId="58CBDB20">
+            <wp:extent cx="5732145" cy="3145790"/>
+            <wp:effectExtent l="0" t="0" r="1905" b="0"/>
+            <wp:docPr id="725387927" name="Picture 1"/>
+            <wp:cNvGraphicFramePr>
+              <a:graphicFrameLocks xmlns:a="http://schemas.openxmlformats.org/drawingml/2006/main" noChangeAspect="1"/>
+            </wp:cNvGraphicFramePr>
+            <a:graphic xmlns:a="http://schemas.openxmlformats.org/drawingml/2006/main">
+              <a:graphicData uri="http://schemas.openxmlformats.org/drawingml/2006/picture">
+                <pic:pic xmlns:pic="http://schemas.openxmlformats.org/drawingml/2006/picture">
+                  <pic:nvPicPr>
+                    <pic:cNvPr id="725387927" name=""/>
+                    <pic:cNvPicPr/>
+                  </pic:nvPicPr>
+                  <pic:blipFill>
+                    <a:blip r:embed="rId20"/>
+                    <a:stretch>
+                      <a:fillRect/>
+                    </a:stretch>
+                  </pic:blipFill>
+                  <pic:spPr>
+                    <a:xfrm>
+                      <a:off x="0" y="0"/>
+                      <a:ext cx="5732145" cy="3145790"/>
+                    </a:xfrm>
+                    <a:prstGeom prst="rect">
+                      <a:avLst/>
+                    </a:prstGeom>
                   </pic:spPr>
                 </pic:pic>
               </a:graphicData>
@@ -8695,7 +8789,6 @@
           <w:sz w:val="24"/>
           <w:szCs w:val="24"/>
         </w:rPr>
-        <w:lastRenderedPageBreak/>
         <w:t xml:space="preserve">Cara </w:t>
       </w:r>
       <w:r>
@@ -8988,6 +9081,7 @@
           <w:sz w:val="24"/>
           <w:szCs w:val="24"/>
         </w:rPr>
+        <w:lastRenderedPageBreak/>
         <w:drawing>
           <wp:inline distT="0" distB="0" distL="0" distR="0" wp14:anchorId="510198F7" wp14:editId="083BFE00">
             <wp:extent cx="5732145" cy="3178810"/>
@@ -9004,7 +9098,7 @@
                     <pic:cNvPicPr/>
                   </pic:nvPicPr>
                   <pic:blipFill>
-                    <a:blip r:embed="rId19"/>
+                    <a:blip r:embed="rId21"/>
                     <a:stretch>
                       <a:fillRect/>
                     </a:stretch>
@@ -9401,7 +9495,6 @@
           <w:sz w:val="20"/>
           <w:szCs w:val="20"/>
         </w:rPr>
-        <w:lastRenderedPageBreak/>
         <w:t>echo "&lt;h2&gt;Belajar PHP itu mudah!&lt;/h2&gt;";</w:t>
       </w:r>
     </w:p>
@@ -9525,6 +9618,7 @@
           <w:sz w:val="24"/>
           <w:szCs w:val="24"/>
         </w:rPr>
+        <w:lastRenderedPageBreak/>
         <w:drawing>
           <wp:inline distT="0" distB="0" distL="0" distR="0" wp14:anchorId="3F4A248C" wp14:editId="29CE79D3">
             <wp:extent cx="5732145" cy="3178810"/>
@@ -9541,7 +9635,7 @@
                     <pic:cNvPicPr/>
                   </pic:nvPicPr>
                   <pic:blipFill>
-                    <a:blip r:embed="rId19"/>
+                    <a:blip r:embed="rId21"/>
                     <a:stretch>
                       <a:fillRect/>
                     </a:stretch>
@@ -10117,7 +10211,7 @@
                     </pic:cNvPicPr>
                   </pic:nvPicPr>
                   <pic:blipFill rotWithShape="1">
-                    <a:blip r:embed="rId20">
+                    <a:blip r:embed="rId22">
                       <a:extLst>
                         <a:ext uri="{28A0092B-C50C-407E-A947-70E740481C1C}">
                           <a14:useLocalDpi xmlns:a14="http://schemas.microsoft.com/office/drawing/2010/main" val="0"/>
@@ -10320,7 +10414,6 @@
           <w:sz w:val="20"/>
           <w:szCs w:val="20"/>
         </w:rPr>
-        <w:lastRenderedPageBreak/>
         <w:t>print("Hello", "World"); // &lt;-- ini akan error</w:t>
       </w:r>
     </w:p>
@@ -10366,6 +10459,7 @@
           <w:sz w:val="24"/>
           <w:szCs w:val="24"/>
         </w:rPr>
+        <w:lastRenderedPageBreak/>
         <w:drawing>
           <wp:inline distT="0" distB="0" distL="0" distR="0" wp14:anchorId="0E3E3169" wp14:editId="02FA3DAC">
             <wp:extent cx="4286442" cy="1435396"/>
@@ -10384,7 +10478,7 @@
                     </pic:cNvPicPr>
                   </pic:nvPicPr>
                   <pic:blipFill rotWithShape="1">
-                    <a:blip r:embed="rId21">
+                    <a:blip r:embed="rId23">
                       <a:extLst>
                         <a:ext uri="{28A0092B-C50C-407E-A947-70E740481C1C}">
                           <a14:useLocalDpi xmlns:a14="http://schemas.microsoft.com/office/drawing/2010/main" val="0"/>
@@ -10935,7 +11029,7 @@
                     <pic:cNvPicPr/>
                   </pic:nvPicPr>
                   <pic:blipFill>
-                    <a:blip r:embed="rId22"/>
+                    <a:blip r:embed="rId24"/>
                     <a:stretch>
                       <a:fillRect/>
                     </a:stretch>
@@ -11000,7 +11094,6 @@
           <w:sz w:val="24"/>
           <w:szCs w:val="24"/>
         </w:rPr>
-        <w:lastRenderedPageBreak/>
         <w:t xml:space="preserve">Fungsi printf() </w:t>
       </w:r>
     </w:p>
@@ -11016,6 +11109,7 @@
         <w:rPr>
           <w:color w:val="000000" w:themeColor="text1"/>
         </w:rPr>
+        <w:lastRenderedPageBreak/>
         <w:t>Fungsi </w:t>
       </w:r>
       <w:r>
@@ -12237,7 +12331,6 @@
           <w:sz w:val="20"/>
           <w:szCs w:val="20"/>
         </w:rPr>
-        <w:lastRenderedPageBreak/>
         <w:t>$umur = 20;</w:t>
       </w:r>
     </w:p>
@@ -12548,7 +12641,7 @@
                     </pic:cNvPicPr>
                   </pic:nvPicPr>
                   <pic:blipFill rotWithShape="1">
-                    <a:blip r:embed="rId23">
+                    <a:blip r:embed="rId25">
                       <a:extLst>
                         <a:ext uri="{28A0092B-C50C-407E-A947-70E740481C1C}">
                           <a14:useLocalDpi xmlns:a14="http://schemas.microsoft.com/office/drawing/2010/main" val="0"/>
@@ -13092,7 +13185,6 @@
           <w:sz w:val="24"/>
           <w:szCs w:val="24"/>
         </w:rPr>
-        <w:lastRenderedPageBreak/>
         <w:t>E-5</w:t>
       </w:r>
       <w:r>
@@ -13133,6 +13225,7 @@
         <w:rPr>
           <w:color w:val="000000" w:themeColor="text1"/>
         </w:rPr>
+        <w:lastRenderedPageBreak/>
         <w:t>Contoh di atas akan sama dengan </w:t>
       </w:r>
       <w:r>
@@ -14395,7 +14488,6 @@
         <w:rPr>
           <w:color w:val="000000" w:themeColor="text1"/>
         </w:rPr>
-        <w:lastRenderedPageBreak/>
         <w:t>Selain cara ini, kita juga bisa melakukannya seperti di bahasa C:</w:t>
       </w:r>
     </w:p>
@@ -14417,6 +14509,7 @@
           <w:szCs w:val="24"/>
           <w:bdr w:val="single" w:sz="2" w:space="0" w:color="E5E7EB" w:frame="1"/>
         </w:rPr>
+        <w:lastRenderedPageBreak/>
         <w:t>&lt;?</w:t>
       </w:r>
       <w:r>
@@ -15847,10 +15940,10 @@
       </w:r>
     </w:p>
     <w:sectPr>
-      <w:headerReference w:type="even" r:id="rId24"/>
-      <w:headerReference w:type="default" r:id="rId25"/>
-      <w:footerReference w:type="even" r:id="rId26"/>
-      <w:footerReference w:type="default" r:id="rId27"/>
+      <w:headerReference w:type="even" r:id="rId26"/>
+      <w:headerReference w:type="default" r:id="rId27"/>
+      <w:footerReference w:type="even" r:id="rId28"/>
+      <w:footerReference w:type="default" r:id="rId29"/>
       <w:pgSz w:w="11907" w:h="16839" w:code="9"/>
       <w:pgMar w:top="1134" w:right="1440" w:bottom="993" w:left="1440" w:header="720" w:footer="720" w:gutter="0"/>
       <w:cols w:space="720"/>

</xml_diff>

<commit_message>
menghapus variable dari memory
</commit_message>
<xml_diff>
--- a/PROJECT ALGORITMA 2-AHMADI MUSLIM.docx
+++ b/PROJECT ALGORITMA 2-AHMADI MUSLIM.docx
@@ -12618,16 +12618,15 @@
       <w:r>
         <w:rPr>
           <w:rFonts w:ascii="Times New Roman" w:hAnsi="Times New Roman" w:cs="Times New Roman"/>
-          <w:noProof/>
           <w:color w:val="000000" w:themeColor="text1"/>
           <w:sz w:val="24"/>
           <w:szCs w:val="24"/>
         </w:rPr>
         <w:drawing>
-          <wp:inline distT="0" distB="0" distL="0" distR="0" wp14:anchorId="7DA61C8B" wp14:editId="68A204F8">
-            <wp:extent cx="4903490" cy="1765005"/>
-            <wp:effectExtent l="0" t="0" r="0" b="6985"/>
-            <wp:docPr id="42" name="Picture 42" descr="Hasil Program Variabel dan tipe data PHP"/>
+          <wp:inline distT="0" distB="0" distL="0" distR="0" wp14:anchorId="719DDE92" wp14:editId="440B894E">
+            <wp:extent cx="5732145" cy="2783840"/>
+            <wp:effectExtent l="0" t="0" r="1905" b="0"/>
+            <wp:docPr id="1404907466" name="Picture 1"/>
             <wp:cNvGraphicFramePr>
               <a:graphicFrameLocks xmlns:a="http://schemas.openxmlformats.org/drawingml/2006/main" noChangeAspect="1"/>
             </wp:cNvGraphicFramePr>
@@ -12635,39 +12634,23 @@
               <a:graphicData uri="http://schemas.openxmlformats.org/drawingml/2006/picture">
                 <pic:pic xmlns:pic="http://schemas.openxmlformats.org/drawingml/2006/picture">
                   <pic:nvPicPr>
-                    <pic:cNvPr id="0" name="Picture 130" descr="Hasil Program Variabel dan tipe data PHP"/>
-                    <pic:cNvPicPr>
-                      <a:picLocks noChangeAspect="1" noChangeArrowheads="1"/>
-                    </pic:cNvPicPr>
+                    <pic:cNvPr id="1404907466" name=""/>
+                    <pic:cNvPicPr/>
                   </pic:nvPicPr>
-                  <pic:blipFill rotWithShape="1">
-                    <a:blip r:embed="rId25">
-                      <a:extLst>
-                        <a:ext uri="{28A0092B-C50C-407E-A947-70E740481C1C}">
-                          <a14:useLocalDpi xmlns:a14="http://schemas.microsoft.com/office/drawing/2010/main" val="0"/>
-                        </a:ext>
-                      </a:extLst>
-                    </a:blip>
-                    <a:srcRect b="35891"/>
-                    <a:stretch/>
+                  <pic:blipFill>
+                    <a:blip r:embed="rId25"/>
+                    <a:stretch>
+                      <a:fillRect/>
+                    </a:stretch>
                   </pic:blipFill>
-                  <pic:spPr bwMode="auto">
+                  <pic:spPr>
                     <a:xfrm>
                       <a:off x="0" y="0"/>
-                      <a:ext cx="4914246" cy="1768877"/>
+                      <a:ext cx="5732145" cy="2783840"/>
                     </a:xfrm>
                     <a:prstGeom prst="rect">
                       <a:avLst/>
                     </a:prstGeom>
-                    <a:noFill/>
-                    <a:ln>
-                      <a:noFill/>
-                    </a:ln>
-                    <a:extLst>
-                      <a:ext uri="{53640926-AAD7-44D8-BBD7-CCE9431645EC}">
-                        <a14:shadowObscured xmlns:a14="http://schemas.microsoft.com/office/drawing/2010/main"/>
-                      </a:ext>
-                    </a:extLst>
                   </pic:spPr>
                 </pic:pic>
               </a:graphicData>
@@ -13079,6 +13062,7 @@
         <w:rPr>
           <w:color w:val="000000" w:themeColor="text1"/>
         </w:rPr>
+        <w:lastRenderedPageBreak/>
         <w:t>Contoh:</w:t>
       </w:r>
     </w:p>
@@ -13225,7 +13209,6 @@
         <w:rPr>
           <w:color w:val="000000" w:themeColor="text1"/>
         </w:rPr>
-        <w:lastRenderedPageBreak/>
         <w:t>Contoh di atas akan sama dengan </w:t>
       </w:r>
       <w:r>
@@ -14369,6 +14352,7 @@
           <w:sz w:val="20"/>
           <w:szCs w:val="20"/>
         </w:rPr>
+        <w:lastRenderedPageBreak/>
         <w:t>$foo *= 2;   // $foo sekarang adalah integer (2)</w:t>
       </w:r>
     </w:p>
@@ -14509,7 +14493,6 @@
           <w:szCs w:val="24"/>
           <w:bdr w:val="single" w:sz="2" w:space="0" w:color="E5E7EB" w:frame="1"/>
         </w:rPr>
-        <w:lastRenderedPageBreak/>
         <w:t>&lt;?</w:t>
       </w:r>
       <w:r>
@@ -14629,6 +14612,68 @@
           <w:szCs w:val="20"/>
         </w:rPr>
         <w:t>?&gt;</w:t>
+      </w:r>
+    </w:p>
+    <w:p>
+      <w:pPr>
+        <w:spacing w:after="0" w:line="240" w:lineRule="auto"/>
+        <w:rPr>
+          <w:rFonts w:ascii="Courier New" w:hAnsi="Courier New" w:cs="Courier New"/>
+          <w:sz w:val="20"/>
+          <w:szCs w:val="20"/>
+        </w:rPr>
+      </w:pPr>
+    </w:p>
+    <w:p>
+      <w:pPr>
+        <w:spacing w:after="0" w:line="240" w:lineRule="auto"/>
+        <w:rPr>
+          <w:rFonts w:ascii="Courier New" w:hAnsi="Courier New" w:cs="Courier New"/>
+          <w:sz w:val="20"/>
+          <w:szCs w:val="20"/>
+        </w:rPr>
+      </w:pPr>
+      <w:r>
+        <w:rPr>
+          <w:rFonts w:ascii="Courier New" w:hAnsi="Courier New" w:cs="Courier New"/>
+          <w:sz w:val="20"/>
+          <w:szCs w:val="20"/>
+        </w:rPr>
+        <w:drawing>
+          <wp:inline distT="0" distB="0" distL="0" distR="0" wp14:anchorId="14D0836E" wp14:editId="044CE72A">
+            <wp:extent cx="5732145" cy="1911985"/>
+            <wp:effectExtent l="0" t="0" r="1905" b="0"/>
+            <wp:docPr id="32914705" name="Picture 1"/>
+            <wp:cNvGraphicFramePr>
+              <a:graphicFrameLocks xmlns:a="http://schemas.openxmlformats.org/drawingml/2006/main" noChangeAspect="1"/>
+            </wp:cNvGraphicFramePr>
+            <a:graphic xmlns:a="http://schemas.openxmlformats.org/drawingml/2006/main">
+              <a:graphicData uri="http://schemas.openxmlformats.org/drawingml/2006/picture">
+                <pic:pic xmlns:pic="http://schemas.openxmlformats.org/drawingml/2006/picture">
+                  <pic:nvPicPr>
+                    <pic:cNvPr id="32914705" name=""/>
+                    <pic:cNvPicPr/>
+                  </pic:nvPicPr>
+                  <pic:blipFill>
+                    <a:blip r:embed="rId26"/>
+                    <a:stretch>
+                      <a:fillRect/>
+                    </a:stretch>
+                  </pic:blipFill>
+                  <pic:spPr>
+                    <a:xfrm>
+                      <a:off x="0" y="0"/>
+                      <a:ext cx="5732145" cy="1911985"/>
+                    </a:xfrm>
+                    <a:prstGeom prst="rect">
+                      <a:avLst/>
+                    </a:prstGeom>
+                  </pic:spPr>
+                </pic:pic>
+              </a:graphicData>
+            </a:graphic>
+          </wp:inline>
+        </w:drawing>
       </w:r>
     </w:p>
     <w:p>
@@ -14950,6 +14995,56 @@
         <w:rPr>
           <w:color w:val="000000" w:themeColor="text1"/>
         </w:rPr>
+        <w:drawing>
+          <wp:inline distT="0" distB="0" distL="0" distR="0" wp14:anchorId="1879B729" wp14:editId="549CC6AB">
+            <wp:extent cx="5732145" cy="2376805"/>
+            <wp:effectExtent l="0" t="0" r="1905" b="4445"/>
+            <wp:docPr id="81285460" name="Picture 1"/>
+            <wp:cNvGraphicFramePr>
+              <a:graphicFrameLocks xmlns:a="http://schemas.openxmlformats.org/drawingml/2006/main" noChangeAspect="1"/>
+            </wp:cNvGraphicFramePr>
+            <a:graphic xmlns:a="http://schemas.openxmlformats.org/drawingml/2006/main">
+              <a:graphicData uri="http://schemas.openxmlformats.org/drawingml/2006/picture">
+                <pic:pic xmlns:pic="http://schemas.openxmlformats.org/drawingml/2006/picture">
+                  <pic:nvPicPr>
+                    <pic:cNvPr id="81285460" name=""/>
+                    <pic:cNvPicPr/>
+                  </pic:nvPicPr>
+                  <pic:blipFill>
+                    <a:blip r:embed="rId27"/>
+                    <a:stretch>
+                      <a:fillRect/>
+                    </a:stretch>
+                  </pic:blipFill>
+                  <pic:spPr>
+                    <a:xfrm>
+                      <a:off x="0" y="0"/>
+                      <a:ext cx="5732145" cy="2376805"/>
+                    </a:xfrm>
+                    <a:prstGeom prst="rect">
+                      <a:avLst/>
+                    </a:prstGeom>
+                  </pic:spPr>
+                </pic:pic>
+              </a:graphicData>
+            </a:graphic>
+          </wp:inline>
+        </w:drawing>
+      </w:r>
+    </w:p>
+    <w:p>
+      <w:pPr>
+        <w:pStyle w:val="NormalWeb"/>
+        <w:spacing w:before="0" w:beforeAutospacing="0" w:after="0" w:afterAutospacing="0"/>
+        <w:rPr>
+          <w:color w:val="000000" w:themeColor="text1"/>
+        </w:rPr>
+      </w:pPr>
+      <w:r>
+        <w:rPr>
+          <w:color w:val="000000" w:themeColor="text1"/>
+        </w:rPr>
+        <w:lastRenderedPageBreak/>
         <w:t>Kenapa harus menghapus variabel? nanti juga akan terhapus sendiri saat programnya selesai?</w:t>
       </w:r>
     </w:p>
@@ -15940,10 +16035,10 @@
       </w:r>
     </w:p>
     <w:sectPr>
-      <w:headerReference w:type="even" r:id="rId26"/>
-      <w:headerReference w:type="default" r:id="rId27"/>
-      <w:footerReference w:type="even" r:id="rId28"/>
-      <w:footerReference w:type="default" r:id="rId29"/>
+      <w:headerReference w:type="even" r:id="rId28"/>
+      <w:headerReference w:type="default" r:id="rId29"/>
+      <w:footerReference w:type="even" r:id="rId30"/>
+      <w:footerReference w:type="default" r:id="rId31"/>
       <w:pgSz w:w="11907" w:h="16839" w:code="9"/>
       <w:pgMar w:top="1134" w:right="1440" w:bottom="993" w:left="1440" w:header="720" w:footer="720" w:gutter="0"/>
       <w:cols w:space="720"/>

</xml_diff>